<commit_message>
Doc and names changed
</commit_message>
<xml_diff>
--- a/UI_Zadanie4_Babjak_Tomas_91986.docx
+++ b/UI_Zadanie4_Babjak_Tomas_91986.docx
@@ -1742,8 +1742,6 @@
       <w:r>
         <w:br w:type="page"/>
       </w:r>
-      <w:bookmarkStart w:id="1" w:name="_GoBack"/>
-      <w:bookmarkEnd w:id="1"/>
     </w:p>
     <w:p>
       <w:pPr>
@@ -1769,11 +1767,11 @@
           <w:numId w:val="3"/>
         </w:numPr>
       </w:pPr>
-      <w:bookmarkStart w:id="2" w:name="_Toc7879838"/>
+      <w:bookmarkStart w:id="1" w:name="_Toc7879838"/>
       <w:r>
         <w:t>Zadanie úlohy</w:t>
       </w:r>
-      <w:bookmarkEnd w:id="2"/>
+      <w:bookmarkEnd w:id="1"/>
       <w:r>
         <w:tab/>
       </w:r>
@@ -3097,11 +3095,11 @@
           <w:numId w:val="3"/>
         </w:numPr>
       </w:pPr>
-      <w:bookmarkStart w:id="3" w:name="_Toc7879839"/>
+      <w:bookmarkStart w:id="2" w:name="_Toc7879839"/>
       <w:r>
         <w:t>Prostredie</w:t>
       </w:r>
-      <w:bookmarkEnd w:id="3"/>
+      <w:bookmarkEnd w:id="2"/>
     </w:p>
     <w:p>
       <w:pPr>
@@ -3199,22 +3197,336 @@
           <w:numId w:val="3"/>
         </w:numPr>
       </w:pPr>
-      <w:bookmarkStart w:id="4" w:name="_Toc7879840"/>
+      <w:bookmarkStart w:id="3" w:name="_Toc7879840"/>
       <w:r>
         <w:t>Modely učenia</w:t>
       </w:r>
+      <w:bookmarkEnd w:id="3"/>
+    </w:p>
+    <w:p>
+      <w:pPr>
+        <w:pStyle w:val="N2"/>
+      </w:pPr>
+      <w:bookmarkStart w:id="4" w:name="_Toc7879841"/>
+      <w:r>
+        <w:t xml:space="preserve">3.1 </w:t>
+      </w:r>
+      <w:r>
+        <w:t>Neurónová sieť</w:t>
+      </w:r>
       <w:bookmarkEnd w:id="4"/>
     </w:p>
     <w:p>
       <w:pPr>
+        <w:pStyle w:val="N3"/>
+      </w:pPr>
+      <w:r>
+        <w:t xml:space="preserve">Neurónová sieť je implementovaná v triede </w:t>
+      </w:r>
+      <w:proofErr w:type="spellStart"/>
+      <w:r>
+        <w:t>NeuralNetwork</w:t>
+      </w:r>
+      <w:proofErr w:type="spellEnd"/>
+      <w:r>
+        <w:t xml:space="preserve"> a je vytvorená pomocou </w:t>
+      </w:r>
+      <w:proofErr w:type="spellStart"/>
+      <w:r>
+        <w:t>weka</w:t>
+      </w:r>
+      <w:proofErr w:type="spellEnd"/>
+      <w:r>
+        <w:t xml:space="preserve"> triedy </w:t>
+      </w:r>
+      <w:proofErr w:type="spellStart"/>
+      <w:r>
+        <w:t>MultilayerPerceptron</w:t>
+      </w:r>
+      <w:proofErr w:type="spellEnd"/>
+      <w:r>
+        <w:t xml:space="preserve">, ktorá využíva </w:t>
+      </w:r>
+      <w:proofErr w:type="spellStart"/>
+      <w:r>
+        <w:t>backpropagation</w:t>
+      </w:r>
+      <w:proofErr w:type="spellEnd"/>
+      <w:r>
+        <w:t xml:space="preserve"> na učenie.</w:t>
+      </w:r>
+      <w:r>
+        <w:t xml:space="preserve"> A </w:t>
+      </w:r>
+      <w:proofErr w:type="spellStart"/>
+      <w:r>
+        <w:t>classifier</w:t>
+      </w:r>
+      <w:proofErr w:type="spellEnd"/>
+      <w:r>
+        <w:t xml:space="preserve"> </w:t>
+      </w:r>
+      <w:proofErr w:type="spellStart"/>
+      <w:r>
+        <w:t>that</w:t>
+      </w:r>
+      <w:proofErr w:type="spellEnd"/>
+      <w:r>
+        <w:t xml:space="preserve"> </w:t>
+      </w:r>
+      <w:proofErr w:type="spellStart"/>
+      <w:r>
+        <w:t>uses</w:t>
+      </w:r>
+      <w:proofErr w:type="spellEnd"/>
+      <w:r>
+        <w:t xml:space="preserve"> </w:t>
+      </w:r>
+      <w:proofErr w:type="spellStart"/>
+      <w:r>
+        <w:t>backpropagation</w:t>
+      </w:r>
+      <w:proofErr w:type="spellEnd"/>
+      <w:r>
+        <w:t xml:space="preserve"> to </w:t>
+      </w:r>
+      <w:proofErr w:type="spellStart"/>
+      <w:r>
+        <w:t>learn</w:t>
+      </w:r>
+      <w:proofErr w:type="spellEnd"/>
+      <w:r>
+        <w:t xml:space="preserve"> a </w:t>
+      </w:r>
+      <w:proofErr w:type="spellStart"/>
+      <w:r>
+        <w:t>multi-layer</w:t>
+      </w:r>
+      <w:proofErr w:type="spellEnd"/>
+      <w:r>
+        <w:t xml:space="preserve"> </w:t>
+      </w:r>
+      <w:proofErr w:type="spellStart"/>
+      <w:r>
+        <w:t>perceptron</w:t>
+      </w:r>
+      <w:proofErr w:type="spellEnd"/>
+      <w:r>
+        <w:t xml:space="preserve"> to </w:t>
+      </w:r>
+      <w:proofErr w:type="spellStart"/>
+      <w:r>
+        <w:t>classify</w:t>
+      </w:r>
+      <w:proofErr w:type="spellEnd"/>
+      <w:r>
+        <w:t xml:space="preserve"> </w:t>
+      </w:r>
+      <w:proofErr w:type="spellStart"/>
+      <w:r>
+        <w:t>instances</w:t>
+      </w:r>
+      <w:proofErr w:type="spellEnd"/>
+      <w:r>
+        <w:t>.</w:t>
+      </w:r>
+      <w:r>
+        <w:rPr>
+          <w:rStyle w:val="Odkaznapoznmkupodiarou"/>
+        </w:rPr>
+        <w:footnoteReference w:id="1"/>
+      </w:r>
+      <w:r>
+        <w:t xml:space="preserve"> </w:t>
+      </w:r>
+      <w:r>
+        <w:rPr>
+          <w:lang w:val="en-GB"/>
+        </w:rPr>
+        <w:t xml:space="preserve">Vo </w:t>
+      </w:r>
+      <w:proofErr w:type="spellStart"/>
+      <w:r>
+        <w:rPr>
+          <w:lang w:val="en-GB"/>
+        </w:rPr>
+        <w:t>funcii</w:t>
+      </w:r>
+      <w:proofErr w:type="spellEnd"/>
+      <w:r>
+        <w:rPr>
+          <w:lang w:val="en-GB"/>
+        </w:rPr>
+        <w:t xml:space="preserve"> </w:t>
+      </w:r>
+      <w:proofErr w:type="spellStart"/>
+      <w:proofErr w:type="gramStart"/>
+      <w:r>
+        <w:rPr>
+          <w:lang w:val="en-GB"/>
+        </w:rPr>
+        <w:t>trainNN</w:t>
+      </w:r>
+      <w:proofErr w:type="spellEnd"/>
+      <w:r>
+        <w:rPr>
+          <w:lang w:val="en-GB"/>
+        </w:rPr>
+        <w:t>(</w:t>
+      </w:r>
+      <w:proofErr w:type="gramEnd"/>
+      <w:r>
+        <w:rPr>
+          <w:lang w:val="en-GB"/>
+        </w:rPr>
+        <w:t xml:space="preserve">) </w:t>
+      </w:r>
+      <w:proofErr w:type="spellStart"/>
+      <w:r>
+        <w:rPr>
+          <w:lang w:val="en-GB"/>
+        </w:rPr>
+        <w:t>sa</w:t>
+      </w:r>
+      <w:proofErr w:type="spellEnd"/>
+      <w:r>
+        <w:rPr>
+          <w:lang w:val="en-GB"/>
+        </w:rPr>
+        <w:t xml:space="preserve"> </w:t>
+      </w:r>
+      <w:proofErr w:type="spellStart"/>
+      <w:r>
+        <w:rPr>
+          <w:lang w:val="en-GB"/>
+        </w:rPr>
+        <w:t>na</w:t>
+      </w:r>
+      <w:proofErr w:type="spellEnd"/>
+      <w:r>
+        <w:t xml:space="preserve">čítajú vstupné dáta a nastaví sa index na nulu, aby sa za vedúce prvky brali tie, ktoré vyjadrujú číslo od 0 – 9. Vytvorí sa nová inštancia </w:t>
+      </w:r>
+      <w:proofErr w:type="spellStart"/>
+      <w:r>
+        <w:t>MultilayerPerceptron</w:t>
+      </w:r>
+      <w:proofErr w:type="spellEnd"/>
+      <w:r>
+        <w:t xml:space="preserve"> a navolia sa parametre neurónovej siete a to </w:t>
+      </w:r>
+      <w:proofErr w:type="spellStart"/>
+      <w:r>
+        <w:t>learning</w:t>
+      </w:r>
+      <w:proofErr w:type="spellEnd"/>
+      <w:r>
+        <w:t xml:space="preserve"> rate, </w:t>
+      </w:r>
+      <w:proofErr w:type="spellStart"/>
+      <w:r>
+        <w:t>momentum</w:t>
+      </w:r>
+      <w:proofErr w:type="spellEnd"/>
+      <w:r>
+        <w:t xml:space="preserve">, </w:t>
+      </w:r>
+      <w:proofErr w:type="spellStart"/>
+      <w:r>
+        <w:t>number</w:t>
+      </w:r>
+      <w:proofErr w:type="spellEnd"/>
+      <w:r>
+        <w:t xml:space="preserve"> of </w:t>
+      </w:r>
+      <w:proofErr w:type="spellStart"/>
+      <w:r>
+        <w:t>epochs</w:t>
+      </w:r>
+      <w:proofErr w:type="spellEnd"/>
+      <w:r>
+        <w:t xml:space="preserve"> a hlavne počet skrytých vrstiev (-H), ktorý som nastavil na 100.</w:t>
+      </w:r>
+      <w:r>
+        <w:t xml:space="preserve"> Pomocou funkcie </w:t>
+      </w:r>
+      <w:proofErr w:type="spellStart"/>
+      <w:r>
+        <w:t>buildClassifier</w:t>
+      </w:r>
+      <w:proofErr w:type="spellEnd"/>
+      <w:r>
+        <w:t>() naučíme neurónovú sieť na tréningových dátach.</w:t>
+      </w:r>
+      <w:r>
+        <w:t xml:space="preserve"> Vo funkcii </w:t>
+      </w:r>
+      <w:proofErr w:type="spellStart"/>
+      <w:r>
+        <w:t>prepareTestInstance</w:t>
+      </w:r>
+      <w:proofErr w:type="spellEnd"/>
+      <w:r>
+        <w:t>() sa načítajú testovacie dáta a</w:t>
+      </w:r>
+      <w:r>
+        <w:t xml:space="preserve"> pomocou triedy </w:t>
+      </w:r>
+      <w:proofErr w:type="spellStart"/>
+      <w:r>
+        <w:t>Evaluation</w:t>
+      </w:r>
+      <w:proofErr w:type="spellEnd"/>
+      <w:r>
+        <w:t xml:space="preserve"> a </w:t>
+      </w:r>
+      <w:proofErr w:type="spellStart"/>
+      <w:r>
+        <w:t>funckie</w:t>
+      </w:r>
+      <w:proofErr w:type="spellEnd"/>
+      <w:r>
+        <w:t xml:space="preserve"> </w:t>
+      </w:r>
+      <w:proofErr w:type="spellStart"/>
+      <w:r>
+        <w:t>evaluateModel</w:t>
+      </w:r>
+      <w:proofErr w:type="spellEnd"/>
+      <w:r>
+        <w:t xml:space="preserve"> vyhodnotíme tieto dáta. Vypíšeme </w:t>
+      </w:r>
+      <w:proofErr w:type="spellStart"/>
+      <w:r>
+        <w:t>errorRate</w:t>
+      </w:r>
+      <w:proofErr w:type="spellEnd"/>
+      <w:r>
+        <w:t>, sumárne výsledky a </w:t>
+      </w:r>
+      <w:proofErr w:type="spellStart"/>
+      <w:r>
+        <w:t>confusion</w:t>
+      </w:r>
+      <w:proofErr w:type="spellEnd"/>
+      <w:r>
+        <w:t xml:space="preserve"> </w:t>
+      </w:r>
+      <w:proofErr w:type="spellStart"/>
+      <w:r>
+        <w:t>matrix</w:t>
+      </w:r>
+      <w:proofErr w:type="spellEnd"/>
+      <w:r>
+        <w:t xml:space="preserve">. </w:t>
+      </w:r>
+    </w:p>
+    <w:p>
+      <w:pPr>
         <w:pStyle w:val="N2"/>
       </w:pPr>
-      <w:bookmarkStart w:id="5" w:name="_Toc7879841"/>
-      <w:r>
-        <w:t xml:space="preserve">3.1 </w:t>
-      </w:r>
-      <w:r>
-        <w:t>Neurónová sieť</w:t>
+      <w:bookmarkStart w:id="5" w:name="_Toc7879842"/>
+      <w:r>
+        <w:t>3.2 Rozhodovacie stromy</w:t>
       </w:r>
       <w:bookmarkEnd w:id="5"/>
     </w:p>
@@ -3223,15 +3535,7 @@
         <w:pStyle w:val="N3"/>
       </w:pPr>
       <w:r>
-        <w:t xml:space="preserve">Neurónová sieť je implementovaná v triede </w:t>
-      </w:r>
-      <w:proofErr w:type="spellStart"/>
-      <w:r>
-        <w:t>NeuralNetwork</w:t>
-      </w:r>
-      <w:proofErr w:type="spellEnd"/>
-      <w:r>
-        <w:t xml:space="preserve"> a je vytvorená pomocou </w:t>
+        <w:t xml:space="preserve">Na implementáciu rozhodovacích stromov som použil </w:t>
       </w:r>
       <w:proofErr w:type="spellStart"/>
       <w:r>
@@ -3239,391 +3543,85 @@
       </w:r>
       <w:proofErr w:type="spellEnd"/>
       <w:r>
-        <w:t xml:space="preserve"> triedy </w:t>
-      </w:r>
-      <w:proofErr w:type="spellStart"/>
-      <w:r>
-        <w:t>MultilayerPerceptron</w:t>
-      </w:r>
-      <w:proofErr w:type="spellEnd"/>
-      <w:r>
-        <w:t xml:space="preserve">, ktorá využíva </w:t>
-      </w:r>
-      <w:proofErr w:type="spellStart"/>
-      <w:r>
-        <w:t>backpropagation</w:t>
-      </w:r>
-      <w:proofErr w:type="spellEnd"/>
-      <w:r>
-        <w:t xml:space="preserve"> na učenie.</w:t>
-      </w:r>
-      <w:r>
-        <w:t xml:space="preserve"> A </w:t>
-      </w:r>
-      <w:proofErr w:type="spellStart"/>
-      <w:r>
-        <w:t>classifier</w:t>
-      </w:r>
-      <w:proofErr w:type="spellEnd"/>
-      <w:r>
-        <w:t xml:space="preserve"> </w:t>
-      </w:r>
-      <w:proofErr w:type="spellStart"/>
-      <w:r>
-        <w:t>that</w:t>
-      </w:r>
-      <w:proofErr w:type="spellEnd"/>
-      <w:r>
-        <w:t xml:space="preserve"> </w:t>
-      </w:r>
-      <w:proofErr w:type="spellStart"/>
-      <w:r>
-        <w:t>uses</w:t>
-      </w:r>
-      <w:proofErr w:type="spellEnd"/>
-      <w:r>
-        <w:t xml:space="preserve"> </w:t>
-      </w:r>
-      <w:proofErr w:type="spellStart"/>
-      <w:r>
-        <w:t>backpropagation</w:t>
-      </w:r>
-      <w:proofErr w:type="spellEnd"/>
-      <w:r>
-        <w:t xml:space="preserve"> to </w:t>
-      </w:r>
-      <w:proofErr w:type="spellStart"/>
-      <w:r>
-        <w:t>learn</w:t>
-      </w:r>
-      <w:proofErr w:type="spellEnd"/>
-      <w:r>
-        <w:t xml:space="preserve"> a </w:t>
-      </w:r>
-      <w:proofErr w:type="spellStart"/>
-      <w:r>
-        <w:t>multi-layer</w:t>
-      </w:r>
-      <w:proofErr w:type="spellEnd"/>
-      <w:r>
-        <w:t xml:space="preserve"> </w:t>
-      </w:r>
-      <w:proofErr w:type="spellStart"/>
-      <w:r>
-        <w:t>perceptron</w:t>
-      </w:r>
-      <w:proofErr w:type="spellEnd"/>
-      <w:r>
-        <w:t xml:space="preserve"> to </w:t>
-      </w:r>
-      <w:proofErr w:type="spellStart"/>
-      <w:r>
-        <w:t>classify</w:t>
-      </w:r>
-      <w:proofErr w:type="spellEnd"/>
-      <w:r>
-        <w:t xml:space="preserve"> </w:t>
-      </w:r>
-      <w:proofErr w:type="spellStart"/>
-      <w:r>
-        <w:t>instances</w:t>
-      </w:r>
-      <w:proofErr w:type="spellEnd"/>
-      <w:r>
-        <w:t>.</w:t>
-      </w:r>
-      <w:r>
-        <w:rPr>
-          <w:rStyle w:val="Odkaznapoznmkupodiarou"/>
-        </w:rPr>
-        <w:footnoteReference w:id="1"/>
-      </w:r>
-      <w:r>
-        <w:t xml:space="preserve"> </w:t>
-      </w:r>
-      <w:r>
-        <w:rPr>
-          <w:lang w:val="en-GB"/>
-        </w:rPr>
-        <w:t xml:space="preserve">Vo </w:t>
-      </w:r>
-      <w:proofErr w:type="spellStart"/>
-      <w:r>
-        <w:rPr>
-          <w:lang w:val="en-GB"/>
-        </w:rPr>
-        <w:t>funcii</w:t>
-      </w:r>
-      <w:proofErr w:type="spellEnd"/>
-      <w:r>
-        <w:rPr>
-          <w:lang w:val="en-GB"/>
-        </w:rPr>
-        <w:t xml:space="preserve"> </w:t>
-      </w:r>
-      <w:proofErr w:type="spellStart"/>
-      <w:proofErr w:type="gramStart"/>
-      <w:r>
-        <w:rPr>
-          <w:lang w:val="en-GB"/>
-        </w:rPr>
-        <w:t>trainNN</w:t>
-      </w:r>
-      <w:proofErr w:type="spellEnd"/>
-      <w:r>
-        <w:rPr>
-          <w:lang w:val="en-GB"/>
-        </w:rPr>
+        <w:t xml:space="preserve"> inštanciu rozhodovacieho stromu J48 </w:t>
+      </w:r>
+      <w:r>
+        <w:rPr>
+          <w:lang w:val="en-GB"/>
+        </w:rPr>
+        <w:t>[</w:t>
+      </w:r>
+      <w:hyperlink r:id="rId8" w:history="1">
+        <w:r>
+          <w:rPr>
+            <w:rStyle w:val="Hypertextovprepojenie"/>
+          </w:rPr>
+          <w:t>http://weka.sourceforge.net/doc.dev/weka/classifiers/trees/J48.html</w:t>
+        </w:r>
+      </w:hyperlink>
+      <w:r>
+        <w:rPr>
+          <w:lang w:val="en-GB"/>
+        </w:rPr>
+        <w:t>]</w:t>
+      </w:r>
+      <w:r>
+        <w:t xml:space="preserve">. Vytváram ho vo funkcii </w:t>
+      </w:r>
+      <w:proofErr w:type="spellStart"/>
+      <w:r>
+        <w:t>trainTheTree</w:t>
+      </w:r>
+      <w:proofErr w:type="spellEnd"/>
+      <w:r>
+        <w:t xml:space="preserve">(), nastavím mu vlastnosť </w:t>
+      </w:r>
+      <w:proofErr w:type="spellStart"/>
+      <w:r>
+        <w:t>unpruned</w:t>
+      </w:r>
+      <w:proofErr w:type="spellEnd"/>
+      <w:r>
+        <w:t xml:space="preserve">, čiže neobmedzený a vytrénujem ho pomocou </w:t>
+      </w:r>
+      <w:proofErr w:type="spellStart"/>
+      <w:r>
+        <w:t>funckie</w:t>
+      </w:r>
+      <w:proofErr w:type="spellEnd"/>
+      <w:r>
+        <w:t xml:space="preserve"> </w:t>
+      </w:r>
+      <w:proofErr w:type="spellStart"/>
+      <w:r>
+        <w:t>buildClassifier</w:t>
+      </w:r>
+      <w:proofErr w:type="spellEnd"/>
+      <w:r>
         <w:t>(</w:t>
       </w:r>
-      <w:proofErr w:type="gramEnd"/>
-      <w:r>
-        <w:rPr>
-          <w:lang w:val="en-GB"/>
-        </w:rPr>
-        <w:t xml:space="preserve">) </w:t>
-      </w:r>
-      <w:proofErr w:type="spellStart"/>
-      <w:r>
-        <w:rPr>
-          <w:lang w:val="en-GB"/>
-        </w:rPr>
-        <w:t>sa</w:t>
-      </w:r>
-      <w:proofErr w:type="spellEnd"/>
-      <w:r>
-        <w:rPr>
-          <w:lang w:val="en-GB"/>
-        </w:rPr>
-        <w:t xml:space="preserve"> </w:t>
-      </w:r>
-      <w:proofErr w:type="spellStart"/>
-      <w:r>
-        <w:rPr>
-          <w:lang w:val="en-GB"/>
-        </w:rPr>
-        <w:t>na</w:t>
-      </w:r>
-      <w:proofErr w:type="spellEnd"/>
-      <w:r>
-        <w:t xml:space="preserve">čítajú vstupné dáta a nastaví sa index na nulu, aby sa za vedúce prvky brali tie, ktoré vyjadrujú číslo od 0 – 9. Vytvorí sa nová inštancia </w:t>
-      </w:r>
-      <w:proofErr w:type="spellStart"/>
-      <w:r>
-        <w:t>MultilayerPerceptron</w:t>
-      </w:r>
-      <w:proofErr w:type="spellEnd"/>
-      <w:r>
-        <w:t xml:space="preserve"> a navolia sa parametre neurónovej siete a to </w:t>
-      </w:r>
-      <w:proofErr w:type="spellStart"/>
-      <w:r>
-        <w:t>learning</w:t>
-      </w:r>
-      <w:proofErr w:type="spellEnd"/>
-      <w:r>
-        <w:t xml:space="preserve"> rate, </w:t>
-      </w:r>
-      <w:proofErr w:type="spellStart"/>
-      <w:r>
-        <w:t>momentum</w:t>
-      </w:r>
-      <w:proofErr w:type="spellEnd"/>
-      <w:r>
-        <w:t xml:space="preserve">, </w:t>
-      </w:r>
-      <w:proofErr w:type="spellStart"/>
-      <w:r>
-        <w:t>number</w:t>
-      </w:r>
-      <w:proofErr w:type="spellEnd"/>
-      <w:r>
-        <w:t xml:space="preserve"> of </w:t>
-      </w:r>
-      <w:proofErr w:type="spellStart"/>
-      <w:r>
-        <w:t>epochs</w:t>
-      </w:r>
-      <w:proofErr w:type="spellEnd"/>
-      <w:r>
-        <w:t xml:space="preserve"> a hlavne počet skrytých vrstiev (-H), ktorý som nastavil na 100.</w:t>
-      </w:r>
-      <w:r>
-        <w:t xml:space="preserve"> Pomocou funkcie </w:t>
-      </w:r>
-      <w:proofErr w:type="spellStart"/>
-      <w:r>
-        <w:t>buildClassifier</w:t>
-      </w:r>
-      <w:proofErr w:type="spellEnd"/>
-      <w:r>
-        <w:t>() naučíme neurónovú sieť na tréningových dátach.</w:t>
-      </w:r>
-      <w:r>
-        <w:t xml:space="preserve"> Vo funkcii </w:t>
-      </w:r>
-      <w:proofErr w:type="spellStart"/>
-      <w:r>
-        <w:t>prepareTestInstance</w:t>
-      </w:r>
-      <w:proofErr w:type="spellEnd"/>
-      <w:r>
-        <w:t>() sa načítajú testovacie dáta a</w:t>
-      </w:r>
-      <w:r>
-        <w:t xml:space="preserve"> pomocou triedy </w:t>
-      </w:r>
-      <w:proofErr w:type="spellStart"/>
-      <w:r>
-        <w:t>Evaluation</w:t>
-      </w:r>
-      <w:proofErr w:type="spellEnd"/>
-      <w:r>
-        <w:t xml:space="preserve"> a </w:t>
-      </w:r>
-      <w:proofErr w:type="spellStart"/>
-      <w:r>
-        <w:t>funckie</w:t>
-      </w:r>
-      <w:proofErr w:type="spellEnd"/>
-      <w:r>
-        <w:t xml:space="preserve"> </w:t>
-      </w:r>
-      <w:proofErr w:type="spellStart"/>
-      <w:r>
-        <w:t>evaluateModel</w:t>
-      </w:r>
-      <w:proofErr w:type="spellEnd"/>
-      <w:r>
-        <w:t xml:space="preserve"> vyhodnotíme tieto dáta. Vypíšeme </w:t>
-      </w:r>
-      <w:proofErr w:type="spellStart"/>
-      <w:r>
-        <w:t>errorRate</w:t>
-      </w:r>
-      <w:proofErr w:type="spellEnd"/>
-      <w:r>
-        <w:t>, sumárne výsledky a </w:t>
-      </w:r>
-      <w:proofErr w:type="spellStart"/>
-      <w:r>
-        <w:t>confusion</w:t>
-      </w:r>
-      <w:proofErr w:type="spellEnd"/>
-      <w:r>
-        <w:t xml:space="preserve"> </w:t>
-      </w:r>
-      <w:proofErr w:type="spellStart"/>
-      <w:r>
-        <w:t>matrix</w:t>
-      </w:r>
-      <w:proofErr w:type="spellEnd"/>
-      <w:r>
-        <w:t xml:space="preserve">. </w:t>
+      <w:proofErr w:type="spellStart"/>
+      <w:r>
+        <w:t>trainingData</w:t>
+      </w:r>
+      <w:proofErr w:type="spellEnd"/>
+      <w:r>
+        <w:t xml:space="preserve">). Výsledné úspešnosti, </w:t>
+      </w:r>
+      <w:proofErr w:type="spellStart"/>
+      <w:r>
+        <w:t>error</w:t>
+      </w:r>
+      <w:proofErr w:type="spellEnd"/>
+      <w:r>
+        <w:t xml:space="preserve"> rate a maticu vypisujem rovnako ako pri neurónovej sieti. </w:t>
       </w:r>
     </w:p>
     <w:p>
       <w:pPr>
         <w:pStyle w:val="N2"/>
       </w:pPr>
-      <w:bookmarkStart w:id="6" w:name="_Toc7879842"/>
-      <w:r>
-        <w:t>3.2 Rozhodovacie stromy</w:t>
-      </w:r>
-      <w:bookmarkEnd w:id="6"/>
-    </w:p>
-    <w:p>
-      <w:pPr>
-        <w:pStyle w:val="N3"/>
-      </w:pPr>
-      <w:r>
-        <w:t xml:space="preserve">Na implementáciu rozhodovacích stromov som použil </w:t>
-      </w:r>
-      <w:proofErr w:type="spellStart"/>
-      <w:r>
-        <w:t>weka</w:t>
-      </w:r>
-      <w:proofErr w:type="spellEnd"/>
-      <w:r>
-        <w:t xml:space="preserve"> inštanciu rozhodovacieho stromu J48 </w:t>
-      </w:r>
-      <w:r>
-        <w:rPr>
-          <w:lang w:val="en-GB"/>
-        </w:rPr>
-        <w:t>[</w:t>
-      </w:r>
-      <w:hyperlink r:id="rId8" w:history="1">
-        <w:r>
-          <w:rPr>
-            <w:rStyle w:val="Hypertextovprepojenie"/>
-          </w:rPr>
-          <w:t>http://weka.sourceforge.net/doc.dev/weka/classifiers/trees/J48.html</w:t>
-        </w:r>
-      </w:hyperlink>
-      <w:r>
-        <w:rPr>
-          <w:lang w:val="en-GB"/>
-        </w:rPr>
-        <w:t>]</w:t>
-      </w:r>
-      <w:r>
-        <w:t xml:space="preserve">. Vytváram ho vo funkcii </w:t>
-      </w:r>
-      <w:proofErr w:type="spellStart"/>
-      <w:r>
-        <w:t>trainTheTree</w:t>
-      </w:r>
-      <w:proofErr w:type="spellEnd"/>
-      <w:r>
-        <w:t xml:space="preserve">(), nastavím mu vlastnosť </w:t>
-      </w:r>
-      <w:proofErr w:type="spellStart"/>
-      <w:r>
-        <w:t>unpruned</w:t>
-      </w:r>
-      <w:proofErr w:type="spellEnd"/>
-      <w:r>
-        <w:t xml:space="preserve">, čiže neobmedzený a vytrénujem ho pomocou </w:t>
-      </w:r>
-      <w:proofErr w:type="spellStart"/>
-      <w:r>
-        <w:t>funckie</w:t>
-      </w:r>
-      <w:proofErr w:type="spellEnd"/>
-      <w:r>
-        <w:t xml:space="preserve"> </w:t>
-      </w:r>
-      <w:proofErr w:type="spellStart"/>
-      <w:r>
-        <w:t>buildClassifier</w:t>
-      </w:r>
-      <w:proofErr w:type="spellEnd"/>
-      <w:r>
-        <w:t>(</w:t>
-      </w:r>
-      <w:proofErr w:type="spellStart"/>
-      <w:r>
-        <w:t>trainingData</w:t>
-      </w:r>
-      <w:proofErr w:type="spellEnd"/>
-      <w:r>
-        <w:t xml:space="preserve">). Výsledné úspešnosti, </w:t>
-      </w:r>
-      <w:proofErr w:type="spellStart"/>
-      <w:r>
-        <w:t>error</w:t>
-      </w:r>
-      <w:proofErr w:type="spellEnd"/>
-      <w:r>
-        <w:t xml:space="preserve"> rate a maticu vypisujem rovnako ako pri neurónovej sieti. </w:t>
-      </w:r>
-    </w:p>
-    <w:p>
-      <w:pPr>
-        <w:pStyle w:val="N2"/>
-      </w:pPr>
-      <w:bookmarkStart w:id="7" w:name="_Toc7879843"/>
+      <w:bookmarkStart w:id="6" w:name="_Toc7879843"/>
       <w:r>
         <w:lastRenderedPageBreak/>
         <w:t xml:space="preserve">3.3 </w:t>
@@ -3640,71 +3638,71 @@
       <w:r>
         <w:t>Forest</w:t>
       </w:r>
+      <w:bookmarkEnd w:id="6"/>
+      <w:proofErr w:type="spellEnd"/>
+    </w:p>
+    <w:p>
+      <w:pPr>
+        <w:pStyle w:val="N3"/>
+      </w:pPr>
+      <w:proofErr w:type="spellStart"/>
+      <w:r>
+        <w:t>Random</w:t>
+      </w:r>
+      <w:proofErr w:type="spellEnd"/>
+      <w:r>
+        <w:t xml:space="preserve"> </w:t>
+      </w:r>
+      <w:proofErr w:type="spellStart"/>
+      <w:r>
+        <w:t>Forest</w:t>
+      </w:r>
+      <w:proofErr w:type="spellEnd"/>
+      <w:r>
+        <w:t xml:space="preserve"> implementujem v triede RF ako inštanciu </w:t>
+      </w:r>
+      <w:proofErr w:type="spellStart"/>
+      <w:r>
+        <w:t>weka</w:t>
+      </w:r>
+      <w:proofErr w:type="spellEnd"/>
+      <w:r>
+        <w:t xml:space="preserve"> triedy </w:t>
+      </w:r>
+      <w:proofErr w:type="spellStart"/>
+      <w:r>
+        <w:t>Random</w:t>
+      </w:r>
+      <w:proofErr w:type="spellEnd"/>
+      <w:r>
+        <w:t xml:space="preserve"> </w:t>
+      </w:r>
+      <w:proofErr w:type="spellStart"/>
+      <w:r>
+        <w:t>Forest</w:t>
+      </w:r>
+      <w:proofErr w:type="spellEnd"/>
+      <w:r>
+        <w:t xml:space="preserve">. Vytváram a trénujem ho podobne ako predošlé prípady a navyše mu ešte nastavujem pomocou funkcie </w:t>
+      </w:r>
+      <w:proofErr w:type="spellStart"/>
+      <w:r>
+        <w:t>setNumIterations</w:t>
+      </w:r>
+      <w:proofErr w:type="spellEnd"/>
+      <w:r>
+        <w:t xml:space="preserve">() počet stromov, ktoré sa v lese majú nachádzať. Testovanie a výpis výsledkov sa vykonáva rovnako ako pri neurónových sieťach. </w:t>
+      </w:r>
+    </w:p>
+    <w:p>
+      <w:pPr>
+        <w:pStyle w:val="N2"/>
+      </w:pPr>
+      <w:bookmarkStart w:id="7" w:name="_Toc7879844"/>
+      <w:r>
+        <w:t>3.4 Porovnanie výsledkov modelov</w:t>
+      </w:r>
       <w:bookmarkEnd w:id="7"/>
-      <w:proofErr w:type="spellEnd"/>
-    </w:p>
-    <w:p>
-      <w:pPr>
-        <w:pStyle w:val="N3"/>
-      </w:pPr>
-      <w:proofErr w:type="spellStart"/>
-      <w:r>
-        <w:t>Random</w:t>
-      </w:r>
-      <w:proofErr w:type="spellEnd"/>
-      <w:r>
-        <w:t xml:space="preserve"> </w:t>
-      </w:r>
-      <w:proofErr w:type="spellStart"/>
-      <w:r>
-        <w:t>Forest</w:t>
-      </w:r>
-      <w:proofErr w:type="spellEnd"/>
-      <w:r>
-        <w:t xml:space="preserve"> implementujem v triede RF ako inštanciu </w:t>
-      </w:r>
-      <w:proofErr w:type="spellStart"/>
-      <w:r>
-        <w:t>weka</w:t>
-      </w:r>
-      <w:proofErr w:type="spellEnd"/>
-      <w:r>
-        <w:t xml:space="preserve"> triedy </w:t>
-      </w:r>
-      <w:proofErr w:type="spellStart"/>
-      <w:r>
-        <w:t>Random</w:t>
-      </w:r>
-      <w:proofErr w:type="spellEnd"/>
-      <w:r>
-        <w:t xml:space="preserve"> </w:t>
-      </w:r>
-      <w:proofErr w:type="spellStart"/>
-      <w:r>
-        <w:t>Forest</w:t>
-      </w:r>
-      <w:proofErr w:type="spellEnd"/>
-      <w:r>
-        <w:t xml:space="preserve">. Vytváram a trénujem ho podobne ako predošlé prípady a navyše mu ešte nastavujem pomocou funkcie </w:t>
-      </w:r>
-      <w:proofErr w:type="spellStart"/>
-      <w:r>
-        <w:t>setNumIterations</w:t>
-      </w:r>
-      <w:proofErr w:type="spellEnd"/>
-      <w:r>
-        <w:t xml:space="preserve">() počet stromov, ktoré sa v lese majú nachádzať. Testovanie a výpis výsledkov sa vykonáva rovnako ako pri neurónových sieťach. </w:t>
-      </w:r>
-    </w:p>
-    <w:p>
-      <w:pPr>
-        <w:pStyle w:val="N2"/>
-      </w:pPr>
-      <w:bookmarkStart w:id="8" w:name="_Toc7879844"/>
-      <w:r>
-        <w:t>3.4 Porovnanie výsledkov modelov</w:t>
-      </w:r>
-      <w:bookmarkEnd w:id="8"/>
     </w:p>
     <w:p>
       <w:pPr>
@@ -4676,6 +4674,41 @@
         <w:pStyle w:val="N3"/>
         <w:spacing w:before="120" w:after="120"/>
       </w:pPr>
+      <w:r>
+        <w:t xml:space="preserve">Na základe </w:t>
+      </w:r>
+      <w:proofErr w:type="spellStart"/>
+      <w:r>
+        <w:t>confusion</w:t>
+      </w:r>
+      <w:proofErr w:type="spellEnd"/>
+      <w:r>
+        <w:t xml:space="preserve"> </w:t>
+      </w:r>
+      <w:proofErr w:type="spellStart"/>
+      <w:r>
+        <w:t>matrix</w:t>
+      </w:r>
+      <w:proofErr w:type="spellEnd"/>
+      <w:r>
+        <w:t xml:space="preserve"> modelu neurónovej siete vidíme, že najčastejšie si model pomýlil číslo 4 s číslicou 9 a číslo 5 si v 45 prípadoch pomýlil za číslo 3. Rozhodovací strom si najčastejšie mýlil číslicu 3 za číslicu 5 a naopak, a taktiež aj číslice 3 a 2. Aj </w:t>
+      </w:r>
+      <w:proofErr w:type="spellStart"/>
+      <w:r>
+        <w:t>random</w:t>
+      </w:r>
+      <w:proofErr w:type="spellEnd"/>
+      <w:r>
+        <w:t xml:space="preserve"> </w:t>
+      </w:r>
+      <w:proofErr w:type="spellStart"/>
+      <w:r>
+        <w:t>forest</w:t>
+      </w:r>
+      <w:proofErr w:type="spellEnd"/>
+      <w:r>
+        <w:t xml:space="preserve"> mal najviac problémov s vyhodnocovaním číslic 3 a 5, ale aj 4 a 9. </w:t>
+      </w:r>
     </w:p>
     <w:p>
       <w:pPr>
@@ -4685,11 +4718,11 @@
           <w:numId w:val="3"/>
         </w:numPr>
       </w:pPr>
-      <w:bookmarkStart w:id="9" w:name="_Toc7879845"/>
+      <w:bookmarkStart w:id="8" w:name="_Toc7879845"/>
       <w:r>
         <w:t>Skombinovanie modelov do jedného</w:t>
       </w:r>
-      <w:bookmarkEnd w:id="9"/>
+      <w:bookmarkEnd w:id="8"/>
     </w:p>
     <w:p>
       <w:pPr>
@@ -4801,6 +4834,7 @@
         <w:ind w:firstLine="360"/>
       </w:pPr>
       <w:r>
+        <w:lastRenderedPageBreak/>
         <w:t>Pri skombinovaní modelov</w:t>
       </w:r>
       <w:r>
@@ -4828,7 +4862,6 @@
       </w:pPr>
       <w:proofErr w:type="spellStart"/>
       <w:r>
-        <w:lastRenderedPageBreak/>
         <w:t>Correctly</w:t>
       </w:r>
       <w:proofErr w:type="spellEnd"/>
@@ -5236,14 +5269,14 @@
           <w:numId w:val="3"/>
         </w:numPr>
       </w:pPr>
-      <w:bookmarkStart w:id="10" w:name="_Toc7879846"/>
+      <w:bookmarkStart w:id="9" w:name="_Toc7879846"/>
       <w:r>
         <w:t xml:space="preserve">Atribút s najvyšším vplyvom na </w:t>
       </w:r>
       <w:r>
         <w:t>kvalitu</w:t>
       </w:r>
-      <w:bookmarkEnd w:id="10"/>
+      <w:bookmarkEnd w:id="9"/>
     </w:p>
     <w:p>
       <w:pPr>
@@ -5478,7 +5511,11 @@
       </w:r>
       <w:proofErr w:type="spellEnd"/>
       <w:r>
-        <w:t xml:space="preserve"> rate vzhľadom k pôvodným neurónovým sieťam, avšak treba dodať, že sa taktiež znížil počet parametrov, ktoré musela neurónová sieť vyhodnocovať, ale počet skrytých vrstiev ostal rovnaký. Keďže som odrezaním rámov zmenšil obrázok na 400 </w:t>
+        <w:t xml:space="preserve"> rate vzhľadom k pôvodným neurónovým sieťam, avšak treba dodať, že sa taktiež znížil počet parametrov, ktoré musela neurónová sieť vyhodnocovať, ale počet skrytých vrstiev ostal rovnaký. Keďže </w:t>
+      </w:r>
+      <w:r>
+        <w:lastRenderedPageBreak/>
+        <w:t xml:space="preserve">som odrezaním rámov zmenšil obrázok na 400 </w:t>
       </w:r>
       <w:r>
         <w:t>pixelov</w:t>
@@ -5503,7 +5540,6 @@
         </w:rPr>
       </w:pPr>
       <w:r>
-        <w:lastRenderedPageBreak/>
         <w:t xml:space="preserve">Na istom webovom portáli som našiel informáciu o funkcii knižnice </w:t>
       </w:r>
       <w:proofErr w:type="spellStart"/>
@@ -6625,7 +6661,6 @@
         <w:pStyle w:val="N3"/>
       </w:pPr>
       <w:r>
-        <w:lastRenderedPageBreak/>
         <w:t xml:space="preserve">Na základe obrázka je veľmi zreteľne vidieť, ktoré hodnoty sa na vyhodnotenie používajú najčastejšie a ktoré vôbec. Najmä ľavý okraj obrázka obsahuje na troch stĺpcoch samé čísla 0, horný okraj dva riady s nulami, pravý a spodný jeden riadok, ktorý by sa mohol odstrániť. Ak by sme tieto málo vážené atribúty odstránili mohli by sme tým zvýšiť rýchlosť rozoznávania obrázku. </w:t>
       </w:r>
     </w:p>
@@ -6640,7 +6675,7 @@
           <w:lang w:val="en-GB"/>
         </w:rPr>
       </w:pPr>
-      <w:bookmarkStart w:id="11" w:name="_Toc7879847"/>
+      <w:bookmarkStart w:id="10" w:name="_Toc7879847"/>
       <w:proofErr w:type="spellStart"/>
       <w:r>
         <w:t>Realtime</w:t>
@@ -6649,921 +6684,934 @@
       <w:r>
         <w:t xml:space="preserve"> klasifikácia čísla</w:t>
       </w:r>
+      <w:bookmarkEnd w:id="10"/>
+    </w:p>
+    <w:p>
+      <w:pPr>
+        <w:pStyle w:val="N3"/>
+        <w:rPr>
+          <w:lang w:val="en-GB"/>
+        </w:rPr>
+      </w:pPr>
+      <w:r>
+        <w:rPr>
+          <w:lang w:val="en-GB"/>
+        </w:rPr>
+        <w:t xml:space="preserve">Na </w:t>
+      </w:r>
+      <w:proofErr w:type="spellStart"/>
+      <w:r>
+        <w:rPr>
+          <w:lang w:val="en-GB"/>
+        </w:rPr>
+        <w:t>realtime</w:t>
+      </w:r>
+      <w:proofErr w:type="spellEnd"/>
+      <w:r>
+        <w:rPr>
+          <w:lang w:val="en-GB"/>
+        </w:rPr>
+        <w:t xml:space="preserve"> </w:t>
+      </w:r>
+      <w:proofErr w:type="spellStart"/>
+      <w:r>
+        <w:rPr>
+          <w:lang w:val="en-GB"/>
+        </w:rPr>
+        <w:t>klasifikáciu</w:t>
+      </w:r>
+      <w:proofErr w:type="spellEnd"/>
+      <w:r>
+        <w:rPr>
+          <w:lang w:val="en-GB"/>
+        </w:rPr>
+        <w:t xml:space="preserve"> </w:t>
+      </w:r>
+      <w:proofErr w:type="spellStart"/>
+      <w:r>
+        <w:rPr>
+          <w:lang w:val="en-GB"/>
+        </w:rPr>
+        <w:t>čísla</w:t>
+      </w:r>
+      <w:proofErr w:type="spellEnd"/>
+      <w:r>
+        <w:rPr>
+          <w:lang w:val="en-GB"/>
+        </w:rPr>
+        <w:t xml:space="preserve"> </w:t>
+      </w:r>
+      <w:proofErr w:type="spellStart"/>
+      <w:r>
+        <w:rPr>
+          <w:lang w:val="en-GB"/>
+        </w:rPr>
+        <w:t>som</w:t>
+      </w:r>
+      <w:proofErr w:type="spellEnd"/>
+      <w:r>
+        <w:rPr>
+          <w:lang w:val="en-GB"/>
+        </w:rPr>
+        <w:t xml:space="preserve"> </w:t>
+      </w:r>
+      <w:proofErr w:type="spellStart"/>
+      <w:r>
+        <w:rPr>
+          <w:lang w:val="en-GB"/>
+        </w:rPr>
+        <w:t>nevyužil</w:t>
+      </w:r>
+      <w:proofErr w:type="spellEnd"/>
+      <w:r>
+        <w:rPr>
+          <w:lang w:val="en-GB"/>
+        </w:rPr>
+        <w:t xml:space="preserve"> </w:t>
+      </w:r>
+      <w:proofErr w:type="spellStart"/>
+      <w:r>
+        <w:rPr>
+          <w:lang w:val="en-GB"/>
+        </w:rPr>
+        <w:t>ponúkaný</w:t>
+      </w:r>
+      <w:proofErr w:type="spellEnd"/>
+      <w:r>
+        <w:rPr>
+          <w:lang w:val="en-GB"/>
+        </w:rPr>
+        <w:t xml:space="preserve"> </w:t>
+      </w:r>
+      <w:proofErr w:type="spellStart"/>
+      <w:r>
+        <w:rPr>
+          <w:lang w:val="en-GB"/>
+        </w:rPr>
+        <w:t>spôsob</w:t>
+      </w:r>
+      <w:proofErr w:type="spellEnd"/>
+      <w:r>
+        <w:rPr>
+          <w:lang w:val="en-GB"/>
+        </w:rPr>
+        <w:t xml:space="preserve"> </w:t>
+      </w:r>
+      <w:proofErr w:type="spellStart"/>
+      <w:r>
+        <w:rPr>
+          <w:lang w:val="en-GB"/>
+        </w:rPr>
+        <w:t>pomocou</w:t>
+      </w:r>
+      <w:proofErr w:type="spellEnd"/>
+      <w:r>
+        <w:rPr>
+          <w:lang w:val="en-GB"/>
+        </w:rPr>
+        <w:t xml:space="preserve"> </w:t>
+      </w:r>
+      <w:proofErr w:type="spellStart"/>
+      <w:r>
+        <w:rPr>
+          <w:lang w:val="en-GB"/>
+        </w:rPr>
+        <w:t>javascriptu</w:t>
+      </w:r>
+      <w:proofErr w:type="spellEnd"/>
+      <w:r>
+        <w:rPr>
+          <w:lang w:val="en-GB"/>
+        </w:rPr>
+        <w:t xml:space="preserve">, ale </w:t>
+      </w:r>
+      <w:proofErr w:type="spellStart"/>
+      <w:r>
+        <w:rPr>
+          <w:lang w:val="en-GB"/>
+        </w:rPr>
+        <w:t>našial</w:t>
+      </w:r>
+      <w:proofErr w:type="spellEnd"/>
+      <w:r>
+        <w:rPr>
+          <w:lang w:val="en-GB"/>
+        </w:rPr>
+        <w:t xml:space="preserve"> </w:t>
+      </w:r>
+      <w:proofErr w:type="spellStart"/>
+      <w:r>
+        <w:rPr>
+          <w:lang w:val="en-GB"/>
+        </w:rPr>
+        <w:t>som</w:t>
+      </w:r>
+      <w:proofErr w:type="spellEnd"/>
+      <w:r>
+        <w:rPr>
+          <w:lang w:val="en-GB"/>
+        </w:rPr>
+        <w:t xml:space="preserve"> </w:t>
+      </w:r>
+      <w:proofErr w:type="spellStart"/>
+      <w:r>
+        <w:rPr>
+          <w:lang w:val="en-GB"/>
+        </w:rPr>
+        <w:t>si</w:t>
+      </w:r>
+      <w:proofErr w:type="spellEnd"/>
+      <w:r>
+        <w:rPr>
+          <w:lang w:val="en-GB"/>
+        </w:rPr>
+        <w:t xml:space="preserve"> </w:t>
+      </w:r>
+      <w:proofErr w:type="spellStart"/>
+      <w:r>
+        <w:rPr>
+          <w:lang w:val="en-GB"/>
+        </w:rPr>
+        <w:t>spôsob</w:t>
+      </w:r>
+      <w:proofErr w:type="spellEnd"/>
+      <w:r>
+        <w:rPr>
+          <w:lang w:val="en-GB"/>
+        </w:rPr>
+        <w:t xml:space="preserve"> </w:t>
+      </w:r>
+      <w:proofErr w:type="spellStart"/>
+      <w:r>
+        <w:rPr>
+          <w:lang w:val="en-GB"/>
+        </w:rPr>
+        <w:t>ako</w:t>
+      </w:r>
+      <w:proofErr w:type="spellEnd"/>
+      <w:r>
+        <w:rPr>
+          <w:lang w:val="en-GB"/>
+        </w:rPr>
+        <w:t xml:space="preserve"> </w:t>
+      </w:r>
+      <w:proofErr w:type="spellStart"/>
+      <w:r>
+        <w:rPr>
+          <w:lang w:val="en-GB"/>
+        </w:rPr>
+        <w:t>ho</w:t>
+      </w:r>
+      <w:proofErr w:type="spellEnd"/>
+      <w:r>
+        <w:rPr>
+          <w:lang w:val="en-GB"/>
+        </w:rPr>
+        <w:t xml:space="preserve"> </w:t>
+      </w:r>
+      <w:proofErr w:type="spellStart"/>
+      <w:r>
+        <w:rPr>
+          <w:lang w:val="en-GB"/>
+        </w:rPr>
+        <w:t>môžem</w:t>
+      </w:r>
+      <w:proofErr w:type="spellEnd"/>
+      <w:r>
+        <w:rPr>
+          <w:lang w:val="en-GB"/>
+        </w:rPr>
+        <w:t xml:space="preserve"> </w:t>
+      </w:r>
+      <w:proofErr w:type="spellStart"/>
+      <w:r>
+        <w:rPr>
+          <w:lang w:val="en-GB"/>
+        </w:rPr>
+        <w:t>vyhodnocovať</w:t>
+      </w:r>
+      <w:proofErr w:type="spellEnd"/>
+      <w:r>
+        <w:rPr>
+          <w:lang w:val="en-GB"/>
+        </w:rPr>
+        <w:t xml:space="preserve"> </w:t>
+      </w:r>
+      <w:proofErr w:type="spellStart"/>
+      <w:r>
+        <w:rPr>
+          <w:lang w:val="en-GB"/>
+        </w:rPr>
+        <w:t>priamo</w:t>
+      </w:r>
+      <w:proofErr w:type="spellEnd"/>
+      <w:r>
+        <w:rPr>
+          <w:lang w:val="en-GB"/>
+        </w:rPr>
+        <w:t xml:space="preserve"> v </w:t>
+      </w:r>
+      <w:proofErr w:type="spellStart"/>
+      <w:r>
+        <w:rPr>
+          <w:lang w:val="en-GB"/>
+        </w:rPr>
+        <w:t>Jave</w:t>
+      </w:r>
+      <w:proofErr w:type="spellEnd"/>
+      <w:r>
+        <w:rPr>
+          <w:lang w:val="en-GB"/>
+        </w:rPr>
+        <w:t xml:space="preserve"> </w:t>
+      </w:r>
+      <w:proofErr w:type="spellStart"/>
+      <w:r>
+        <w:rPr>
+          <w:lang w:val="en-GB"/>
+        </w:rPr>
+        <w:t>pomocou</w:t>
+      </w:r>
+      <w:proofErr w:type="spellEnd"/>
+      <w:r>
+        <w:rPr>
+          <w:lang w:val="en-GB"/>
+        </w:rPr>
+        <w:t xml:space="preserve"> Canvas-u. </w:t>
+      </w:r>
+      <w:proofErr w:type="spellStart"/>
+      <w:r>
+        <w:rPr>
+          <w:lang w:val="en-GB"/>
+        </w:rPr>
+        <w:t>Vykonávanie</w:t>
+      </w:r>
+      <w:proofErr w:type="spellEnd"/>
+      <w:r>
+        <w:rPr>
+          <w:lang w:val="en-GB"/>
+        </w:rPr>
+        <w:t xml:space="preserve"> </w:t>
+      </w:r>
+      <w:proofErr w:type="spellStart"/>
+      <w:r>
+        <w:rPr>
+          <w:lang w:val="en-GB"/>
+        </w:rPr>
+        <w:t>klasifikácie</w:t>
+      </w:r>
+      <w:proofErr w:type="spellEnd"/>
+      <w:r>
+        <w:rPr>
+          <w:lang w:val="en-GB"/>
+        </w:rPr>
+        <w:t xml:space="preserve"> </w:t>
+      </w:r>
+      <w:proofErr w:type="spellStart"/>
+      <w:r>
+        <w:rPr>
+          <w:lang w:val="en-GB"/>
+        </w:rPr>
+        <w:t>čísla</w:t>
+      </w:r>
+      <w:proofErr w:type="spellEnd"/>
+      <w:r>
+        <w:rPr>
+          <w:lang w:val="en-GB"/>
+        </w:rPr>
+        <w:t xml:space="preserve"> </w:t>
+      </w:r>
+      <w:proofErr w:type="spellStart"/>
+      <w:proofErr w:type="gramStart"/>
+      <w:r>
+        <w:rPr>
+          <w:lang w:val="en-GB"/>
+        </w:rPr>
+        <w:t>sa</w:t>
+      </w:r>
+      <w:proofErr w:type="spellEnd"/>
+      <w:proofErr w:type="gramEnd"/>
+      <w:r>
+        <w:rPr>
+          <w:lang w:val="en-GB"/>
+        </w:rPr>
+        <w:t xml:space="preserve"> </w:t>
+      </w:r>
+      <w:proofErr w:type="spellStart"/>
+      <w:r>
+        <w:rPr>
+          <w:lang w:val="en-GB"/>
+        </w:rPr>
+        <w:t>vykonáva</w:t>
+      </w:r>
+      <w:proofErr w:type="spellEnd"/>
+      <w:r>
+        <w:rPr>
+          <w:lang w:val="en-GB"/>
+        </w:rPr>
+        <w:t xml:space="preserve"> v </w:t>
+      </w:r>
+      <w:proofErr w:type="spellStart"/>
+      <w:r>
+        <w:rPr>
+          <w:lang w:val="en-GB"/>
+        </w:rPr>
+        <w:t>trieda</w:t>
+      </w:r>
+      <w:proofErr w:type="spellEnd"/>
+      <w:r>
+        <w:rPr>
+          <w:lang w:val="en-GB"/>
+        </w:rPr>
+        <w:t xml:space="preserve"> </w:t>
+      </w:r>
+      <w:proofErr w:type="spellStart"/>
+      <w:r>
+        <w:rPr>
+          <w:lang w:val="en-GB"/>
+        </w:rPr>
+        <w:t>MnistClassifierUI</w:t>
+      </w:r>
+      <w:proofErr w:type="spellEnd"/>
+      <w:r>
+        <w:rPr>
+          <w:lang w:val="en-GB"/>
+        </w:rPr>
+        <w:t xml:space="preserve">. </w:t>
+      </w:r>
+      <w:proofErr w:type="spellStart"/>
+      <w:r>
+        <w:rPr>
+          <w:lang w:val="en-GB"/>
+        </w:rPr>
+        <w:t>Funkcie</w:t>
+      </w:r>
+      <w:proofErr w:type="spellEnd"/>
+      <w:r>
+        <w:rPr>
+          <w:lang w:val="en-GB"/>
+        </w:rPr>
+        <w:t xml:space="preserve"> </w:t>
+      </w:r>
+      <w:proofErr w:type="spellStart"/>
+      <w:proofErr w:type="gramStart"/>
+      <w:r>
+        <w:rPr>
+          <w:lang w:val="en-GB"/>
+        </w:rPr>
+        <w:t>na</w:t>
+      </w:r>
+      <w:proofErr w:type="spellEnd"/>
+      <w:proofErr w:type="gramEnd"/>
+      <w:r>
+        <w:rPr>
+          <w:lang w:val="en-GB"/>
+        </w:rPr>
+        <w:t xml:space="preserve"> </w:t>
+      </w:r>
+      <w:proofErr w:type="spellStart"/>
+      <w:r>
+        <w:rPr>
+          <w:lang w:val="en-GB"/>
+        </w:rPr>
+        <w:t>vytvorenie</w:t>
+      </w:r>
+      <w:proofErr w:type="spellEnd"/>
+      <w:r>
+        <w:rPr>
+          <w:lang w:val="en-GB"/>
+        </w:rPr>
+        <w:t xml:space="preserve"> </w:t>
+      </w:r>
+      <w:proofErr w:type="spellStart"/>
+      <w:r>
+        <w:rPr>
+          <w:lang w:val="en-GB"/>
+        </w:rPr>
+        <w:t>plátna</w:t>
+      </w:r>
+      <w:proofErr w:type="spellEnd"/>
+      <w:r>
+        <w:rPr>
+          <w:lang w:val="en-GB"/>
+        </w:rPr>
+        <w:t xml:space="preserve"> a </w:t>
+      </w:r>
+      <w:proofErr w:type="spellStart"/>
+      <w:r>
+        <w:rPr>
+          <w:lang w:val="en-GB"/>
+        </w:rPr>
+        <w:t>prevod</w:t>
+      </w:r>
+      <w:proofErr w:type="spellEnd"/>
+      <w:r>
+        <w:rPr>
+          <w:lang w:val="en-GB"/>
+        </w:rPr>
+        <w:t xml:space="preserve"> </w:t>
+      </w:r>
+      <w:proofErr w:type="spellStart"/>
+      <w:r>
+        <w:rPr>
+          <w:lang w:val="en-GB"/>
+        </w:rPr>
+        <w:t>toho</w:t>
+      </w:r>
+      <w:proofErr w:type="spellEnd"/>
+      <w:r>
+        <w:rPr>
+          <w:lang w:val="en-GB"/>
+        </w:rPr>
+        <w:t xml:space="preserve">, </w:t>
+      </w:r>
+      <w:proofErr w:type="spellStart"/>
+      <w:r>
+        <w:rPr>
+          <w:lang w:val="en-GB"/>
+        </w:rPr>
+        <w:t>čo</w:t>
+      </w:r>
+      <w:proofErr w:type="spellEnd"/>
+      <w:r>
+        <w:rPr>
+          <w:lang w:val="en-GB"/>
+        </w:rPr>
+        <w:t xml:space="preserve"> </w:t>
+      </w:r>
+      <w:proofErr w:type="spellStart"/>
+      <w:r>
+        <w:rPr>
+          <w:lang w:val="en-GB"/>
+        </w:rPr>
+        <w:t>sa</w:t>
+      </w:r>
+      <w:proofErr w:type="spellEnd"/>
+      <w:r>
+        <w:rPr>
+          <w:lang w:val="en-GB"/>
+        </w:rPr>
+        <w:t xml:space="preserve"> </w:t>
+      </w:r>
+      <w:proofErr w:type="spellStart"/>
+      <w:r>
+        <w:rPr>
+          <w:lang w:val="en-GB"/>
+        </w:rPr>
+        <w:t>na</w:t>
+      </w:r>
+      <w:proofErr w:type="spellEnd"/>
+      <w:r>
+        <w:rPr>
+          <w:lang w:val="en-GB"/>
+        </w:rPr>
+        <w:t xml:space="preserve"> </w:t>
+      </w:r>
+      <w:proofErr w:type="spellStart"/>
+      <w:r>
+        <w:rPr>
+          <w:lang w:val="en-GB"/>
+        </w:rPr>
+        <w:t>plátne</w:t>
+      </w:r>
+      <w:proofErr w:type="spellEnd"/>
+      <w:r>
+        <w:rPr>
+          <w:lang w:val="en-GB"/>
+        </w:rPr>
+        <w:t xml:space="preserve"> </w:t>
+      </w:r>
+      <w:proofErr w:type="spellStart"/>
+      <w:r>
+        <w:rPr>
+          <w:lang w:val="en-GB"/>
+        </w:rPr>
+        <w:t>nachádza</w:t>
+      </w:r>
+      <w:proofErr w:type="spellEnd"/>
+      <w:r>
+        <w:rPr>
+          <w:lang w:val="en-GB"/>
+        </w:rPr>
+        <w:t xml:space="preserve"> </w:t>
+      </w:r>
+      <w:proofErr w:type="spellStart"/>
+      <w:r>
+        <w:rPr>
+          <w:lang w:val="en-GB"/>
+        </w:rPr>
+        <w:t>na</w:t>
+      </w:r>
+      <w:proofErr w:type="spellEnd"/>
+      <w:r>
+        <w:rPr>
+          <w:lang w:val="en-GB"/>
+        </w:rPr>
+        <w:t xml:space="preserve"> </w:t>
+      </w:r>
+      <w:proofErr w:type="spellStart"/>
+      <w:r>
+        <w:rPr>
+          <w:lang w:val="en-GB"/>
+        </w:rPr>
+        <w:t>obrázok</w:t>
+      </w:r>
+      <w:proofErr w:type="spellEnd"/>
+      <w:r>
+        <w:rPr>
+          <w:lang w:val="en-GB"/>
+        </w:rPr>
+        <w:t xml:space="preserve"> </w:t>
+      </w:r>
+      <w:proofErr w:type="spellStart"/>
+      <w:r>
+        <w:rPr>
+          <w:lang w:val="en-GB"/>
+        </w:rPr>
+        <w:t>som</w:t>
+      </w:r>
+      <w:proofErr w:type="spellEnd"/>
+      <w:r>
+        <w:rPr>
+          <w:lang w:val="en-GB"/>
+        </w:rPr>
+        <w:t xml:space="preserve"> </w:t>
+      </w:r>
+      <w:proofErr w:type="spellStart"/>
+      <w:r>
+        <w:rPr>
+          <w:lang w:val="en-GB"/>
+        </w:rPr>
+        <w:t>našiel</w:t>
+      </w:r>
+      <w:proofErr w:type="spellEnd"/>
+      <w:r>
+        <w:rPr>
+          <w:lang w:val="en-GB"/>
+        </w:rPr>
+        <w:t xml:space="preserve"> </w:t>
+      </w:r>
+      <w:proofErr w:type="spellStart"/>
+      <w:r>
+        <w:rPr>
+          <w:lang w:val="en-GB"/>
+        </w:rPr>
+        <w:t>na</w:t>
+      </w:r>
+      <w:proofErr w:type="spellEnd"/>
+      <w:r>
+        <w:rPr>
+          <w:lang w:val="en-GB"/>
+        </w:rPr>
+        <w:t xml:space="preserve"> </w:t>
+      </w:r>
+      <w:proofErr w:type="spellStart"/>
+      <w:r>
+        <w:rPr>
+          <w:lang w:val="en-GB"/>
+        </w:rPr>
+        <w:t>G</w:t>
+      </w:r>
+      <w:r>
+        <w:rPr>
+          <w:lang w:val="en-GB"/>
+        </w:rPr>
+        <w:t>ithub</w:t>
+      </w:r>
+      <w:r>
+        <w:rPr>
+          <w:lang w:val="en-GB"/>
+        </w:rPr>
+        <w:t>e</w:t>
+      </w:r>
+      <w:proofErr w:type="spellEnd"/>
+      <w:r>
+        <w:rPr>
+          <w:rStyle w:val="Odkaznapoznmkupodiarou"/>
+          <w:lang w:val="en-GB"/>
+        </w:rPr>
+        <w:footnoteReference w:id="3"/>
+      </w:r>
+      <w:r>
+        <w:rPr>
+          <w:lang w:val="en-GB"/>
+        </w:rPr>
+        <w:t xml:space="preserve"> </w:t>
+      </w:r>
+      <w:r>
+        <w:rPr>
+          <w:lang w:val="en-GB"/>
+        </w:rPr>
+        <w:t xml:space="preserve">a </w:t>
+      </w:r>
+      <w:proofErr w:type="spellStart"/>
+      <w:r>
+        <w:rPr>
+          <w:lang w:val="en-GB"/>
+        </w:rPr>
+        <w:t>využil</w:t>
+      </w:r>
+      <w:proofErr w:type="spellEnd"/>
+      <w:r>
+        <w:rPr>
+          <w:lang w:val="en-GB"/>
+        </w:rPr>
+        <w:t xml:space="preserve"> so mho v </w:t>
+      </w:r>
+      <w:proofErr w:type="spellStart"/>
+      <w:r>
+        <w:rPr>
+          <w:lang w:val="en-GB"/>
+        </w:rPr>
+        <w:t>mojom</w:t>
+      </w:r>
+      <w:proofErr w:type="spellEnd"/>
+      <w:r>
+        <w:rPr>
+          <w:lang w:val="en-GB"/>
+        </w:rPr>
+        <w:t xml:space="preserve"> </w:t>
+      </w:r>
+      <w:proofErr w:type="spellStart"/>
+      <w:r>
+        <w:rPr>
+          <w:lang w:val="en-GB"/>
+        </w:rPr>
+        <w:t>projekte</w:t>
+      </w:r>
+      <w:proofErr w:type="spellEnd"/>
+      <w:r>
+        <w:rPr>
+          <w:lang w:val="en-GB"/>
+        </w:rPr>
+        <w:t xml:space="preserve"> (</w:t>
+      </w:r>
+      <w:proofErr w:type="spellStart"/>
+      <w:r>
+        <w:rPr>
+          <w:lang w:val="en-GB"/>
+        </w:rPr>
+        <w:t>vytváranie</w:t>
+      </w:r>
+      <w:proofErr w:type="spellEnd"/>
+      <w:r>
+        <w:rPr>
+          <w:lang w:val="en-GB"/>
+        </w:rPr>
+        <w:t xml:space="preserve"> </w:t>
+      </w:r>
+      <w:proofErr w:type="spellStart"/>
+      <w:r>
+        <w:rPr>
+          <w:lang w:val="en-GB"/>
+        </w:rPr>
+        <w:t>pátna</w:t>
+      </w:r>
+      <w:proofErr w:type="spellEnd"/>
+      <w:r>
+        <w:rPr>
+          <w:lang w:val="en-GB"/>
+        </w:rPr>
+        <w:t xml:space="preserve"> a </w:t>
+      </w:r>
+      <w:proofErr w:type="spellStart"/>
+      <w:r>
+        <w:rPr>
+          <w:lang w:val="en-GB"/>
+        </w:rPr>
+        <w:t>spracovanie</w:t>
+      </w:r>
+      <w:proofErr w:type="spellEnd"/>
+      <w:r>
+        <w:rPr>
+          <w:lang w:val="en-GB"/>
+        </w:rPr>
+        <w:t xml:space="preserve"> </w:t>
+      </w:r>
+      <w:proofErr w:type="spellStart"/>
+      <w:r>
+        <w:rPr>
+          <w:lang w:val="en-GB"/>
+        </w:rPr>
+        <w:t>na</w:t>
+      </w:r>
+      <w:proofErr w:type="spellEnd"/>
+      <w:r>
+        <w:rPr>
+          <w:lang w:val="en-GB"/>
+        </w:rPr>
+        <w:t xml:space="preserve"> </w:t>
+      </w:r>
+      <w:proofErr w:type="spellStart"/>
+      <w:r>
+        <w:rPr>
+          <w:lang w:val="en-GB"/>
+        </w:rPr>
+        <w:t>obrázok</w:t>
+      </w:r>
+      <w:proofErr w:type="spellEnd"/>
+      <w:r>
+        <w:rPr>
+          <w:lang w:val="en-GB"/>
+        </w:rPr>
+        <w:t xml:space="preserve"> </w:t>
+      </w:r>
+      <w:proofErr w:type="spellStart"/>
+      <w:r>
+        <w:rPr>
+          <w:lang w:val="en-GB"/>
+        </w:rPr>
+        <w:t>nebolo</w:t>
+      </w:r>
+      <w:proofErr w:type="spellEnd"/>
+      <w:r>
+        <w:rPr>
+          <w:lang w:val="en-GB"/>
+        </w:rPr>
+        <w:t xml:space="preserve"> </w:t>
+      </w:r>
+      <w:proofErr w:type="spellStart"/>
+      <w:r>
+        <w:rPr>
+          <w:lang w:val="en-GB"/>
+        </w:rPr>
+        <w:t>náplňou</w:t>
+      </w:r>
+      <w:proofErr w:type="spellEnd"/>
+      <w:r>
+        <w:rPr>
+          <w:lang w:val="en-GB"/>
+        </w:rPr>
+        <w:t xml:space="preserve"> </w:t>
+      </w:r>
+      <w:proofErr w:type="spellStart"/>
+      <w:r>
+        <w:rPr>
+          <w:lang w:val="en-GB"/>
+        </w:rPr>
+        <w:t>projektu</w:t>
+      </w:r>
+      <w:proofErr w:type="spellEnd"/>
+      <w:r>
+        <w:rPr>
+          <w:lang w:val="en-GB"/>
+        </w:rPr>
+        <w:t xml:space="preserve">). </w:t>
+      </w:r>
+    </w:p>
+    <w:p>
+      <w:pPr>
+        <w:pStyle w:val="N3"/>
+      </w:pPr>
+      <w:r>
+        <w:t>Samostatne</w:t>
+      </w:r>
+      <w:r>
+        <w:rPr>
+          <w:lang w:val="en-GB"/>
+        </w:rPr>
+        <w:t xml:space="preserve"> </w:t>
+      </w:r>
+      <w:proofErr w:type="spellStart"/>
+      <w:r>
+        <w:rPr>
+          <w:lang w:val="en-GB"/>
+        </w:rPr>
+        <w:t>som</w:t>
+      </w:r>
+      <w:proofErr w:type="spellEnd"/>
+      <w:r>
+        <w:rPr>
+          <w:lang w:val="en-GB"/>
+        </w:rPr>
+        <w:t xml:space="preserve"> </w:t>
+      </w:r>
+      <w:r>
+        <w:t xml:space="preserve">vypracoval funkciu </w:t>
+      </w:r>
+      <w:proofErr w:type="spellStart"/>
+      <w:r>
+        <w:t>predictImage</w:t>
+      </w:r>
+      <w:proofErr w:type="spellEnd"/>
+      <w:r>
+        <w:t xml:space="preserve">(), v ktorej si načítavam obrázok do </w:t>
+      </w:r>
+      <w:proofErr w:type="spellStart"/>
+      <w:r>
+        <w:t>ByteArrayOutputStream</w:t>
+      </w:r>
+      <w:proofErr w:type="spellEnd"/>
+      <w:r>
+        <w:t xml:space="preserve"> a odtiaľ ho prevádzam na pole typu byte a na pole </w:t>
+      </w:r>
+      <w:proofErr w:type="spellStart"/>
+      <w:r>
+        <w:t>int</w:t>
+      </w:r>
+      <w:proofErr w:type="spellEnd"/>
+      <w:r>
+        <w:t xml:space="preserve">. Hodnoty byte prevádzam na </w:t>
+      </w:r>
+      <w:proofErr w:type="spellStart"/>
+      <w:r>
+        <w:t>int</w:t>
+      </w:r>
+      <w:proofErr w:type="spellEnd"/>
+      <w:r>
+        <w:t xml:space="preserve"> tak, že ak je v poli byte -1 premením ho na 0 (minimálnu hodnotu) a ak je číslo 0 premením ho na 255 (maximálnu hodnotu), k ostatným číslam pripočítam 127 (maximálne teda bude mať hodnotu 254). Po vytvorení nového .</w:t>
+      </w:r>
+      <w:proofErr w:type="spellStart"/>
+      <w:r>
+        <w:t>csv</w:t>
+      </w:r>
+      <w:proofErr w:type="spellEnd"/>
+      <w:r>
+        <w:t xml:space="preserve"> súboru doňho vložím hodnoty z obrázka oddelené čiarkou a na začiatok vložím názvy všetkých atribútov. Následne si načítam </w:t>
+      </w:r>
+      <w:proofErr w:type="spellStart"/>
+      <w:r>
+        <w:t>serializovanú</w:t>
+      </w:r>
+      <w:proofErr w:type="spellEnd"/>
+      <w:r>
+        <w:t xml:space="preserve"> neurónovú sieť</w:t>
+      </w:r>
+      <w:r>
+        <w:t xml:space="preserve"> (uloženú ako </w:t>
+      </w:r>
+      <w:proofErr w:type="spellStart"/>
+      <w:r>
+        <w:t>nn</w:t>
+      </w:r>
+      <w:proofErr w:type="spellEnd"/>
+      <w:r>
+        <w:t xml:space="preserve"> v adresári)</w:t>
+      </w:r>
+      <w:r>
+        <w:t xml:space="preserve"> do triedy </w:t>
+      </w:r>
+      <w:proofErr w:type="spellStart"/>
+      <w:r>
+        <w:t>Classifier</w:t>
+      </w:r>
+      <w:proofErr w:type="spellEnd"/>
+      <w:r>
+        <w:t xml:space="preserve"> a vyhodnotím pomocou nej </w:t>
+      </w:r>
+      <w:r>
+        <w:t xml:space="preserve">o aké číslo sa jedná vo funkcii </w:t>
+      </w:r>
+      <w:proofErr w:type="spellStart"/>
+      <w:r>
+        <w:t>classifyInstance</w:t>
+      </w:r>
+      <w:proofErr w:type="spellEnd"/>
+      <w:r>
+        <w:t>(i).</w:t>
+      </w:r>
+      <w:bookmarkStart w:id="11" w:name="_GoBack"/>
       <w:bookmarkEnd w:id="11"/>
-    </w:p>
-    <w:p>
-      <w:pPr>
-        <w:pStyle w:val="N3"/>
-        <w:rPr>
-          <w:lang w:val="en-GB"/>
-        </w:rPr>
-      </w:pPr>
-      <w:r>
-        <w:rPr>
-          <w:lang w:val="en-GB"/>
-        </w:rPr>
-        <w:t xml:space="preserve">Na </w:t>
-      </w:r>
-      <w:proofErr w:type="spellStart"/>
-      <w:r>
-        <w:rPr>
-          <w:lang w:val="en-GB"/>
-        </w:rPr>
-        <w:t>realtime</w:t>
-      </w:r>
-      <w:proofErr w:type="spellEnd"/>
-      <w:r>
-        <w:rPr>
-          <w:lang w:val="en-GB"/>
-        </w:rPr>
-        <w:t xml:space="preserve"> </w:t>
-      </w:r>
-      <w:proofErr w:type="spellStart"/>
-      <w:r>
-        <w:rPr>
-          <w:lang w:val="en-GB"/>
-        </w:rPr>
-        <w:t>klasifikáciu</w:t>
-      </w:r>
-      <w:proofErr w:type="spellEnd"/>
-      <w:r>
-        <w:rPr>
-          <w:lang w:val="en-GB"/>
-        </w:rPr>
-        <w:t xml:space="preserve"> </w:t>
-      </w:r>
-      <w:proofErr w:type="spellStart"/>
-      <w:r>
-        <w:rPr>
-          <w:lang w:val="en-GB"/>
-        </w:rPr>
-        <w:t>čísla</w:t>
-      </w:r>
-      <w:proofErr w:type="spellEnd"/>
-      <w:r>
-        <w:rPr>
-          <w:lang w:val="en-GB"/>
-        </w:rPr>
-        <w:t xml:space="preserve"> </w:t>
-      </w:r>
-      <w:proofErr w:type="spellStart"/>
-      <w:r>
-        <w:rPr>
-          <w:lang w:val="en-GB"/>
-        </w:rPr>
-        <w:t>som</w:t>
-      </w:r>
-      <w:proofErr w:type="spellEnd"/>
-      <w:r>
-        <w:rPr>
-          <w:lang w:val="en-GB"/>
-        </w:rPr>
-        <w:t xml:space="preserve"> </w:t>
-      </w:r>
-      <w:proofErr w:type="spellStart"/>
-      <w:r>
-        <w:rPr>
-          <w:lang w:val="en-GB"/>
-        </w:rPr>
-        <w:t>nevyužil</w:t>
-      </w:r>
-      <w:proofErr w:type="spellEnd"/>
-      <w:r>
-        <w:rPr>
-          <w:lang w:val="en-GB"/>
-        </w:rPr>
-        <w:t xml:space="preserve"> </w:t>
-      </w:r>
-      <w:proofErr w:type="spellStart"/>
-      <w:r>
-        <w:rPr>
-          <w:lang w:val="en-GB"/>
-        </w:rPr>
-        <w:t>ponúkaný</w:t>
-      </w:r>
-      <w:proofErr w:type="spellEnd"/>
-      <w:r>
-        <w:rPr>
-          <w:lang w:val="en-GB"/>
-        </w:rPr>
-        <w:t xml:space="preserve"> </w:t>
-      </w:r>
-      <w:proofErr w:type="spellStart"/>
-      <w:r>
-        <w:rPr>
-          <w:lang w:val="en-GB"/>
-        </w:rPr>
-        <w:t>spôsob</w:t>
-      </w:r>
-      <w:proofErr w:type="spellEnd"/>
-      <w:r>
-        <w:rPr>
-          <w:lang w:val="en-GB"/>
-        </w:rPr>
-        <w:t xml:space="preserve"> </w:t>
-      </w:r>
-      <w:proofErr w:type="spellStart"/>
-      <w:r>
-        <w:rPr>
-          <w:lang w:val="en-GB"/>
-        </w:rPr>
-        <w:t>pomocou</w:t>
-      </w:r>
-      <w:proofErr w:type="spellEnd"/>
-      <w:r>
-        <w:rPr>
-          <w:lang w:val="en-GB"/>
-        </w:rPr>
-        <w:t xml:space="preserve"> </w:t>
-      </w:r>
-      <w:proofErr w:type="spellStart"/>
-      <w:r>
-        <w:rPr>
-          <w:lang w:val="en-GB"/>
-        </w:rPr>
-        <w:t>javascriptu</w:t>
-      </w:r>
-      <w:proofErr w:type="spellEnd"/>
-      <w:r>
-        <w:rPr>
-          <w:lang w:val="en-GB"/>
-        </w:rPr>
-        <w:t xml:space="preserve">, ale </w:t>
-      </w:r>
-      <w:proofErr w:type="spellStart"/>
-      <w:r>
-        <w:rPr>
-          <w:lang w:val="en-GB"/>
-        </w:rPr>
-        <w:t>našial</w:t>
-      </w:r>
-      <w:proofErr w:type="spellEnd"/>
-      <w:r>
-        <w:rPr>
-          <w:lang w:val="en-GB"/>
-        </w:rPr>
-        <w:t xml:space="preserve"> </w:t>
-      </w:r>
-      <w:proofErr w:type="spellStart"/>
-      <w:r>
-        <w:rPr>
-          <w:lang w:val="en-GB"/>
-        </w:rPr>
-        <w:t>som</w:t>
-      </w:r>
-      <w:proofErr w:type="spellEnd"/>
-      <w:r>
-        <w:rPr>
-          <w:lang w:val="en-GB"/>
-        </w:rPr>
-        <w:t xml:space="preserve"> </w:t>
-      </w:r>
-      <w:proofErr w:type="spellStart"/>
-      <w:r>
-        <w:rPr>
-          <w:lang w:val="en-GB"/>
-        </w:rPr>
-        <w:t>si</w:t>
-      </w:r>
-      <w:proofErr w:type="spellEnd"/>
-      <w:r>
-        <w:rPr>
-          <w:lang w:val="en-GB"/>
-        </w:rPr>
-        <w:t xml:space="preserve"> </w:t>
-      </w:r>
-      <w:proofErr w:type="spellStart"/>
-      <w:r>
-        <w:rPr>
-          <w:lang w:val="en-GB"/>
-        </w:rPr>
-        <w:t>spôsob</w:t>
-      </w:r>
-      <w:proofErr w:type="spellEnd"/>
-      <w:r>
-        <w:rPr>
-          <w:lang w:val="en-GB"/>
-        </w:rPr>
-        <w:t xml:space="preserve"> </w:t>
-      </w:r>
-      <w:proofErr w:type="spellStart"/>
-      <w:r>
-        <w:rPr>
-          <w:lang w:val="en-GB"/>
-        </w:rPr>
-        <w:t>ako</w:t>
-      </w:r>
-      <w:proofErr w:type="spellEnd"/>
-      <w:r>
-        <w:rPr>
-          <w:lang w:val="en-GB"/>
-        </w:rPr>
-        <w:t xml:space="preserve"> </w:t>
-      </w:r>
-      <w:proofErr w:type="spellStart"/>
-      <w:r>
-        <w:rPr>
-          <w:lang w:val="en-GB"/>
-        </w:rPr>
-        <w:t>ho</w:t>
-      </w:r>
-      <w:proofErr w:type="spellEnd"/>
-      <w:r>
-        <w:rPr>
-          <w:lang w:val="en-GB"/>
-        </w:rPr>
-        <w:t xml:space="preserve"> </w:t>
-      </w:r>
-      <w:proofErr w:type="spellStart"/>
-      <w:r>
-        <w:rPr>
-          <w:lang w:val="en-GB"/>
-        </w:rPr>
-        <w:t>môžem</w:t>
-      </w:r>
-      <w:proofErr w:type="spellEnd"/>
-      <w:r>
-        <w:rPr>
-          <w:lang w:val="en-GB"/>
-        </w:rPr>
-        <w:t xml:space="preserve"> </w:t>
-      </w:r>
-      <w:proofErr w:type="spellStart"/>
-      <w:r>
-        <w:rPr>
-          <w:lang w:val="en-GB"/>
-        </w:rPr>
-        <w:t>vyhodnocovať</w:t>
-      </w:r>
-      <w:proofErr w:type="spellEnd"/>
-      <w:r>
-        <w:rPr>
-          <w:lang w:val="en-GB"/>
-        </w:rPr>
-        <w:t xml:space="preserve"> </w:t>
-      </w:r>
-      <w:proofErr w:type="spellStart"/>
-      <w:r>
-        <w:rPr>
-          <w:lang w:val="en-GB"/>
-        </w:rPr>
-        <w:t>priamo</w:t>
-      </w:r>
-      <w:proofErr w:type="spellEnd"/>
-      <w:r>
-        <w:rPr>
-          <w:lang w:val="en-GB"/>
-        </w:rPr>
-        <w:t xml:space="preserve"> v </w:t>
-      </w:r>
-      <w:proofErr w:type="spellStart"/>
-      <w:r>
-        <w:rPr>
-          <w:lang w:val="en-GB"/>
-        </w:rPr>
-        <w:t>Jave</w:t>
-      </w:r>
-      <w:proofErr w:type="spellEnd"/>
-      <w:r>
-        <w:rPr>
-          <w:lang w:val="en-GB"/>
-        </w:rPr>
-        <w:t xml:space="preserve"> </w:t>
-      </w:r>
-      <w:proofErr w:type="spellStart"/>
-      <w:r>
-        <w:rPr>
-          <w:lang w:val="en-GB"/>
-        </w:rPr>
-        <w:t>pomocou</w:t>
-      </w:r>
-      <w:proofErr w:type="spellEnd"/>
-      <w:r>
-        <w:rPr>
-          <w:lang w:val="en-GB"/>
-        </w:rPr>
-        <w:t xml:space="preserve"> Canvas-u. </w:t>
-      </w:r>
-      <w:proofErr w:type="spellStart"/>
-      <w:r>
-        <w:rPr>
-          <w:lang w:val="en-GB"/>
-        </w:rPr>
-        <w:t>Vykonávanie</w:t>
-      </w:r>
-      <w:proofErr w:type="spellEnd"/>
-      <w:r>
-        <w:rPr>
-          <w:lang w:val="en-GB"/>
-        </w:rPr>
-        <w:t xml:space="preserve"> </w:t>
-      </w:r>
-      <w:proofErr w:type="spellStart"/>
-      <w:r>
-        <w:rPr>
-          <w:lang w:val="en-GB"/>
-        </w:rPr>
-        <w:t>klasifikácie</w:t>
-      </w:r>
-      <w:proofErr w:type="spellEnd"/>
-      <w:r>
-        <w:rPr>
-          <w:lang w:val="en-GB"/>
-        </w:rPr>
-        <w:t xml:space="preserve"> </w:t>
-      </w:r>
-      <w:proofErr w:type="spellStart"/>
-      <w:r>
-        <w:rPr>
-          <w:lang w:val="en-GB"/>
-        </w:rPr>
-        <w:t>čísla</w:t>
-      </w:r>
-      <w:proofErr w:type="spellEnd"/>
-      <w:r>
-        <w:rPr>
-          <w:lang w:val="en-GB"/>
-        </w:rPr>
-        <w:t xml:space="preserve"> </w:t>
-      </w:r>
-      <w:proofErr w:type="spellStart"/>
-      <w:proofErr w:type="gramStart"/>
-      <w:r>
-        <w:rPr>
-          <w:lang w:val="en-GB"/>
-        </w:rPr>
-        <w:t>sa</w:t>
-      </w:r>
-      <w:proofErr w:type="spellEnd"/>
-      <w:proofErr w:type="gramEnd"/>
-      <w:r>
-        <w:rPr>
-          <w:lang w:val="en-GB"/>
-        </w:rPr>
-        <w:t xml:space="preserve"> </w:t>
-      </w:r>
-      <w:proofErr w:type="spellStart"/>
-      <w:r>
-        <w:rPr>
-          <w:lang w:val="en-GB"/>
-        </w:rPr>
-        <w:t>vykonáva</w:t>
-      </w:r>
-      <w:proofErr w:type="spellEnd"/>
-      <w:r>
-        <w:rPr>
-          <w:lang w:val="en-GB"/>
-        </w:rPr>
-        <w:t xml:space="preserve"> v </w:t>
-      </w:r>
-      <w:proofErr w:type="spellStart"/>
-      <w:r>
-        <w:rPr>
-          <w:lang w:val="en-GB"/>
-        </w:rPr>
-        <w:t>trieda</w:t>
-      </w:r>
-      <w:proofErr w:type="spellEnd"/>
-      <w:r>
-        <w:rPr>
-          <w:lang w:val="en-GB"/>
-        </w:rPr>
-        <w:t xml:space="preserve"> </w:t>
-      </w:r>
-      <w:proofErr w:type="spellStart"/>
-      <w:r>
-        <w:rPr>
-          <w:lang w:val="en-GB"/>
-        </w:rPr>
-        <w:t>MnistClassifierUI</w:t>
-      </w:r>
-      <w:proofErr w:type="spellEnd"/>
-      <w:r>
-        <w:rPr>
-          <w:lang w:val="en-GB"/>
-        </w:rPr>
-        <w:t xml:space="preserve">. </w:t>
-      </w:r>
-      <w:proofErr w:type="spellStart"/>
-      <w:r>
-        <w:rPr>
-          <w:lang w:val="en-GB"/>
-        </w:rPr>
-        <w:t>Funkcie</w:t>
-      </w:r>
-      <w:proofErr w:type="spellEnd"/>
-      <w:r>
-        <w:rPr>
-          <w:lang w:val="en-GB"/>
-        </w:rPr>
-        <w:t xml:space="preserve"> </w:t>
-      </w:r>
-      <w:proofErr w:type="spellStart"/>
-      <w:proofErr w:type="gramStart"/>
-      <w:r>
-        <w:rPr>
-          <w:lang w:val="en-GB"/>
-        </w:rPr>
-        <w:t>na</w:t>
-      </w:r>
-      <w:proofErr w:type="spellEnd"/>
-      <w:proofErr w:type="gramEnd"/>
-      <w:r>
-        <w:rPr>
-          <w:lang w:val="en-GB"/>
-        </w:rPr>
-        <w:t xml:space="preserve"> </w:t>
-      </w:r>
-      <w:proofErr w:type="spellStart"/>
-      <w:r>
-        <w:rPr>
-          <w:lang w:val="en-GB"/>
-        </w:rPr>
-        <w:t>vytvorenie</w:t>
-      </w:r>
-      <w:proofErr w:type="spellEnd"/>
-      <w:r>
-        <w:rPr>
-          <w:lang w:val="en-GB"/>
-        </w:rPr>
-        <w:t xml:space="preserve"> </w:t>
-      </w:r>
-      <w:proofErr w:type="spellStart"/>
-      <w:r>
-        <w:rPr>
-          <w:lang w:val="en-GB"/>
-        </w:rPr>
-        <w:t>plátna</w:t>
-      </w:r>
-      <w:proofErr w:type="spellEnd"/>
-      <w:r>
-        <w:rPr>
-          <w:lang w:val="en-GB"/>
-        </w:rPr>
-        <w:t xml:space="preserve"> a </w:t>
-      </w:r>
-      <w:proofErr w:type="spellStart"/>
-      <w:r>
-        <w:rPr>
-          <w:lang w:val="en-GB"/>
-        </w:rPr>
-        <w:t>prevod</w:t>
-      </w:r>
-      <w:proofErr w:type="spellEnd"/>
-      <w:r>
-        <w:rPr>
-          <w:lang w:val="en-GB"/>
-        </w:rPr>
-        <w:t xml:space="preserve"> </w:t>
-      </w:r>
-      <w:proofErr w:type="spellStart"/>
-      <w:r>
-        <w:rPr>
-          <w:lang w:val="en-GB"/>
-        </w:rPr>
-        <w:t>toho</w:t>
-      </w:r>
-      <w:proofErr w:type="spellEnd"/>
-      <w:r>
-        <w:rPr>
-          <w:lang w:val="en-GB"/>
-        </w:rPr>
-        <w:t xml:space="preserve">, </w:t>
-      </w:r>
-      <w:proofErr w:type="spellStart"/>
-      <w:r>
-        <w:rPr>
-          <w:lang w:val="en-GB"/>
-        </w:rPr>
-        <w:t>čo</w:t>
-      </w:r>
-      <w:proofErr w:type="spellEnd"/>
-      <w:r>
-        <w:rPr>
-          <w:lang w:val="en-GB"/>
-        </w:rPr>
-        <w:t xml:space="preserve"> </w:t>
-      </w:r>
-      <w:proofErr w:type="spellStart"/>
-      <w:r>
-        <w:rPr>
-          <w:lang w:val="en-GB"/>
-        </w:rPr>
-        <w:t>sa</w:t>
-      </w:r>
-      <w:proofErr w:type="spellEnd"/>
-      <w:r>
-        <w:rPr>
-          <w:lang w:val="en-GB"/>
-        </w:rPr>
-        <w:t xml:space="preserve"> </w:t>
-      </w:r>
-      <w:proofErr w:type="spellStart"/>
-      <w:r>
-        <w:rPr>
-          <w:lang w:val="en-GB"/>
-        </w:rPr>
-        <w:t>na</w:t>
-      </w:r>
-      <w:proofErr w:type="spellEnd"/>
-      <w:r>
-        <w:rPr>
-          <w:lang w:val="en-GB"/>
-        </w:rPr>
-        <w:t xml:space="preserve"> </w:t>
-      </w:r>
-      <w:proofErr w:type="spellStart"/>
-      <w:r>
-        <w:rPr>
-          <w:lang w:val="en-GB"/>
-        </w:rPr>
-        <w:t>plátne</w:t>
-      </w:r>
-      <w:proofErr w:type="spellEnd"/>
-      <w:r>
-        <w:rPr>
-          <w:lang w:val="en-GB"/>
-        </w:rPr>
-        <w:t xml:space="preserve"> </w:t>
-      </w:r>
-      <w:proofErr w:type="spellStart"/>
-      <w:r>
-        <w:rPr>
-          <w:lang w:val="en-GB"/>
-        </w:rPr>
-        <w:t>nachádza</w:t>
-      </w:r>
-      <w:proofErr w:type="spellEnd"/>
-      <w:r>
-        <w:rPr>
-          <w:lang w:val="en-GB"/>
-        </w:rPr>
-        <w:t xml:space="preserve"> </w:t>
-      </w:r>
-      <w:proofErr w:type="spellStart"/>
-      <w:r>
-        <w:rPr>
-          <w:lang w:val="en-GB"/>
-        </w:rPr>
-        <w:t>na</w:t>
-      </w:r>
-      <w:proofErr w:type="spellEnd"/>
-      <w:r>
-        <w:rPr>
-          <w:lang w:val="en-GB"/>
-        </w:rPr>
-        <w:t xml:space="preserve"> </w:t>
-      </w:r>
-      <w:proofErr w:type="spellStart"/>
-      <w:r>
-        <w:rPr>
-          <w:lang w:val="en-GB"/>
-        </w:rPr>
-        <w:t>obrázok</w:t>
-      </w:r>
-      <w:proofErr w:type="spellEnd"/>
-      <w:r>
-        <w:rPr>
-          <w:lang w:val="en-GB"/>
-        </w:rPr>
-        <w:t xml:space="preserve"> </w:t>
-      </w:r>
-      <w:proofErr w:type="spellStart"/>
-      <w:r>
-        <w:rPr>
-          <w:lang w:val="en-GB"/>
-        </w:rPr>
-        <w:t>som</w:t>
-      </w:r>
-      <w:proofErr w:type="spellEnd"/>
-      <w:r>
-        <w:rPr>
-          <w:lang w:val="en-GB"/>
-        </w:rPr>
-        <w:t xml:space="preserve"> </w:t>
-      </w:r>
-      <w:proofErr w:type="spellStart"/>
-      <w:r>
-        <w:rPr>
-          <w:lang w:val="en-GB"/>
-        </w:rPr>
-        <w:t>našiel</w:t>
-      </w:r>
-      <w:proofErr w:type="spellEnd"/>
-      <w:r>
-        <w:rPr>
-          <w:lang w:val="en-GB"/>
-        </w:rPr>
-        <w:t xml:space="preserve"> </w:t>
-      </w:r>
-      <w:proofErr w:type="spellStart"/>
-      <w:r>
-        <w:rPr>
-          <w:lang w:val="en-GB"/>
-        </w:rPr>
-        <w:t>na</w:t>
-      </w:r>
-      <w:proofErr w:type="spellEnd"/>
-      <w:r>
-        <w:rPr>
-          <w:lang w:val="en-GB"/>
-        </w:rPr>
-        <w:t xml:space="preserve"> </w:t>
-      </w:r>
-      <w:proofErr w:type="spellStart"/>
-      <w:r>
-        <w:rPr>
-          <w:lang w:val="en-GB"/>
-        </w:rPr>
-        <w:t>G</w:t>
-      </w:r>
-      <w:r>
-        <w:rPr>
-          <w:lang w:val="en-GB"/>
-        </w:rPr>
-        <w:t>ithub</w:t>
-      </w:r>
-      <w:r>
-        <w:rPr>
-          <w:lang w:val="en-GB"/>
-        </w:rPr>
-        <w:t>e</w:t>
-      </w:r>
-      <w:proofErr w:type="spellEnd"/>
-      <w:r>
-        <w:rPr>
-          <w:rStyle w:val="Odkaznapoznmkupodiarou"/>
-          <w:lang w:val="en-GB"/>
-        </w:rPr>
-        <w:footnoteReference w:id="3"/>
-      </w:r>
-      <w:r>
-        <w:rPr>
-          <w:lang w:val="en-GB"/>
-        </w:rPr>
-        <w:t xml:space="preserve"> </w:t>
-      </w:r>
-      <w:r>
-        <w:rPr>
-          <w:lang w:val="en-GB"/>
-        </w:rPr>
-        <w:t xml:space="preserve">a </w:t>
-      </w:r>
-      <w:proofErr w:type="spellStart"/>
-      <w:r>
-        <w:rPr>
-          <w:lang w:val="en-GB"/>
-        </w:rPr>
-        <w:t>využil</w:t>
-      </w:r>
-      <w:proofErr w:type="spellEnd"/>
-      <w:r>
-        <w:rPr>
-          <w:lang w:val="en-GB"/>
-        </w:rPr>
-        <w:t xml:space="preserve"> so mho v </w:t>
-      </w:r>
-      <w:proofErr w:type="spellStart"/>
-      <w:r>
-        <w:rPr>
-          <w:lang w:val="en-GB"/>
-        </w:rPr>
-        <w:t>mojom</w:t>
-      </w:r>
-      <w:proofErr w:type="spellEnd"/>
-      <w:r>
-        <w:rPr>
-          <w:lang w:val="en-GB"/>
-        </w:rPr>
-        <w:t xml:space="preserve"> </w:t>
-      </w:r>
-      <w:proofErr w:type="spellStart"/>
-      <w:r>
-        <w:rPr>
-          <w:lang w:val="en-GB"/>
-        </w:rPr>
-        <w:t>projekte</w:t>
-      </w:r>
-      <w:proofErr w:type="spellEnd"/>
-      <w:r>
-        <w:rPr>
-          <w:lang w:val="en-GB"/>
-        </w:rPr>
-        <w:t xml:space="preserve"> (</w:t>
-      </w:r>
-      <w:proofErr w:type="spellStart"/>
-      <w:r>
-        <w:rPr>
-          <w:lang w:val="en-GB"/>
-        </w:rPr>
-        <w:t>vytváranie</w:t>
-      </w:r>
-      <w:proofErr w:type="spellEnd"/>
-      <w:r>
-        <w:rPr>
-          <w:lang w:val="en-GB"/>
-        </w:rPr>
-        <w:t xml:space="preserve"> </w:t>
-      </w:r>
-      <w:proofErr w:type="spellStart"/>
-      <w:r>
-        <w:rPr>
-          <w:lang w:val="en-GB"/>
-        </w:rPr>
-        <w:t>pátna</w:t>
-      </w:r>
-      <w:proofErr w:type="spellEnd"/>
-      <w:r>
-        <w:rPr>
-          <w:lang w:val="en-GB"/>
-        </w:rPr>
-        <w:t xml:space="preserve"> a </w:t>
-      </w:r>
-      <w:proofErr w:type="spellStart"/>
-      <w:r>
-        <w:rPr>
-          <w:lang w:val="en-GB"/>
-        </w:rPr>
-        <w:t>spracovanie</w:t>
-      </w:r>
-      <w:proofErr w:type="spellEnd"/>
-      <w:r>
-        <w:rPr>
-          <w:lang w:val="en-GB"/>
-        </w:rPr>
-        <w:t xml:space="preserve"> </w:t>
-      </w:r>
-      <w:proofErr w:type="spellStart"/>
-      <w:r>
-        <w:rPr>
-          <w:lang w:val="en-GB"/>
-        </w:rPr>
-        <w:t>na</w:t>
-      </w:r>
-      <w:proofErr w:type="spellEnd"/>
-      <w:r>
-        <w:rPr>
-          <w:lang w:val="en-GB"/>
-        </w:rPr>
-        <w:t xml:space="preserve"> </w:t>
-      </w:r>
-      <w:proofErr w:type="spellStart"/>
-      <w:r>
-        <w:rPr>
-          <w:lang w:val="en-GB"/>
-        </w:rPr>
-        <w:t>obrázok</w:t>
-      </w:r>
-      <w:proofErr w:type="spellEnd"/>
-      <w:r>
-        <w:rPr>
-          <w:lang w:val="en-GB"/>
-        </w:rPr>
-        <w:t xml:space="preserve"> </w:t>
-      </w:r>
-      <w:proofErr w:type="spellStart"/>
-      <w:r>
-        <w:rPr>
-          <w:lang w:val="en-GB"/>
-        </w:rPr>
-        <w:t>nebolo</w:t>
-      </w:r>
-      <w:proofErr w:type="spellEnd"/>
-      <w:r>
-        <w:rPr>
-          <w:lang w:val="en-GB"/>
-        </w:rPr>
-        <w:t xml:space="preserve"> </w:t>
-      </w:r>
-      <w:proofErr w:type="spellStart"/>
-      <w:r>
-        <w:rPr>
-          <w:lang w:val="en-GB"/>
-        </w:rPr>
-        <w:t>náplňou</w:t>
-      </w:r>
-      <w:proofErr w:type="spellEnd"/>
-      <w:r>
-        <w:rPr>
-          <w:lang w:val="en-GB"/>
-        </w:rPr>
-        <w:t xml:space="preserve"> </w:t>
-      </w:r>
-      <w:proofErr w:type="spellStart"/>
-      <w:r>
-        <w:rPr>
-          <w:lang w:val="en-GB"/>
-        </w:rPr>
-        <w:t>projektu</w:t>
-      </w:r>
-      <w:proofErr w:type="spellEnd"/>
-      <w:r>
-        <w:rPr>
-          <w:lang w:val="en-GB"/>
-        </w:rPr>
-        <w:t xml:space="preserve">). </w:t>
-      </w:r>
-    </w:p>
-    <w:p>
-      <w:pPr>
-        <w:pStyle w:val="N3"/>
-      </w:pPr>
-      <w:r>
-        <w:t>Samostatne</w:t>
-      </w:r>
-      <w:r>
-        <w:rPr>
-          <w:lang w:val="en-GB"/>
-        </w:rPr>
-        <w:t xml:space="preserve"> </w:t>
-      </w:r>
-      <w:proofErr w:type="spellStart"/>
-      <w:r>
-        <w:rPr>
-          <w:lang w:val="en-GB"/>
-        </w:rPr>
-        <w:t>som</w:t>
-      </w:r>
-      <w:proofErr w:type="spellEnd"/>
-      <w:r>
-        <w:rPr>
-          <w:lang w:val="en-GB"/>
-        </w:rPr>
-        <w:t xml:space="preserve"> </w:t>
-      </w:r>
-      <w:r>
-        <w:t xml:space="preserve">vypracoval funkciu </w:t>
-      </w:r>
-      <w:proofErr w:type="spellStart"/>
-      <w:r>
-        <w:t>predictImage</w:t>
-      </w:r>
-      <w:proofErr w:type="spellEnd"/>
-      <w:r>
-        <w:t xml:space="preserve">(), v ktorej si načítavam obrázok do </w:t>
-      </w:r>
-      <w:proofErr w:type="spellStart"/>
-      <w:r>
-        <w:t>ByteArrayOutputStream</w:t>
-      </w:r>
-      <w:proofErr w:type="spellEnd"/>
-      <w:r>
-        <w:t xml:space="preserve"> a odtiaľ ho prevádzam na pole typu byte a na pole </w:t>
-      </w:r>
-      <w:proofErr w:type="spellStart"/>
-      <w:r>
-        <w:t>int</w:t>
-      </w:r>
-      <w:proofErr w:type="spellEnd"/>
-      <w:r>
-        <w:t xml:space="preserve">. Hodnoty byte prevádzam na </w:t>
-      </w:r>
-      <w:proofErr w:type="spellStart"/>
-      <w:r>
-        <w:t>int</w:t>
-      </w:r>
-      <w:proofErr w:type="spellEnd"/>
-      <w:r>
-        <w:t xml:space="preserve"> tak, že ak je v poli byte -1 premením ho na 0 (minimálnu hodnotu) a ak je číslo 0 premením ho na 255 (maximálnu hodnotu), k ostatným číslam pripočítam 127 (maximálne teda bude mať hodnotu 254). Po vytvorení nového .</w:t>
-      </w:r>
-      <w:proofErr w:type="spellStart"/>
-      <w:r>
-        <w:t>csv</w:t>
-      </w:r>
-      <w:proofErr w:type="spellEnd"/>
-      <w:r>
-        <w:t xml:space="preserve"> súboru doňho vložím hodnoty z obrázka oddelené čiarkou a na začiatok vložím názvy všetkých atribútov. Následne si načítam </w:t>
-      </w:r>
-      <w:proofErr w:type="spellStart"/>
-      <w:r>
-        <w:t>serializovanú</w:t>
-      </w:r>
-      <w:proofErr w:type="spellEnd"/>
-      <w:r>
-        <w:t xml:space="preserve"> neurónovú sieť</w:t>
-      </w:r>
-      <w:r>
-        <w:t xml:space="preserve"> do triedy </w:t>
-      </w:r>
-      <w:proofErr w:type="spellStart"/>
-      <w:r>
-        <w:t>Classifier</w:t>
-      </w:r>
-      <w:proofErr w:type="spellEnd"/>
-      <w:r>
-        <w:t xml:space="preserve"> a vyhodnotím pomocou nej </w:t>
-      </w:r>
-      <w:r>
-        <w:t xml:space="preserve">o aké číslo sa jedná vo funkcii </w:t>
-      </w:r>
-      <w:proofErr w:type="spellStart"/>
-      <w:r>
-        <w:t>classifyInstance</w:t>
-      </w:r>
-      <w:proofErr w:type="spellEnd"/>
-      <w:r>
-        <w:t>(i).</w:t>
-      </w:r>
     </w:p>
     <w:p>
       <w:pPr>
@@ -7978,13 +8026,7 @@
       </w:r>
       <w:proofErr w:type="spellEnd"/>
       <w:r>
-        <w:t xml:space="preserve"> sa vám v konzole zobrazia pravdepodobnosti a predpovie číslo, ktoré bolo nakreslené. </w:t>
-      </w:r>
-      <w:r>
-        <w:t xml:space="preserve">Plátno vyčistíte kliknutím pravým tlačidlom myši. </w:t>
-      </w:r>
-      <w:r>
-        <w:t xml:space="preserve">Je potrebné už mať natrénovanú neurónovú sieť pred tým ako spustíte toto okno. Dôležitosť jednotlivých atribútov si overíte po spustení </w:t>
+        <w:t xml:space="preserve"> sa vám v konzole zobrazia pravdepodobnosti a predpovie číslo, ktoré bolo nakreslené. Plátno vyčistíte kliknutím pravým tlačidlom myši. Je potrebné už mať natrénovanú neurónovú sieť pred tým ako spustíte toto okno. Dôležitosť jednotlivých atribútov si overíte po spustení </w:t>
       </w:r>
       <w:proofErr w:type="spellStart"/>
       <w:r>
@@ -8066,7 +8108,7 @@
           <w:rPr>
             <w:noProof/>
           </w:rPr>
-          <w:t>9</w:t>
+          <w:t>7</w:t>
         </w:r>
         <w:r>
           <w:fldChar w:fldCharType="end"/>
@@ -10767,7 +10809,7 @@
 </file>
 
 <file path=customXml/itemProps1.xml><?xml version="1.0" encoding="utf-8"?>
-<ds:datastoreItem xmlns:ds="http://schemas.openxmlformats.org/officeDocument/2006/customXml" ds:itemID="{F2050E87-1B05-4B6F-B9EB-DDC56D0203CC}">
+<ds:datastoreItem xmlns:ds="http://schemas.openxmlformats.org/officeDocument/2006/customXml" ds:itemID="{5392AE83-53D8-4B7A-B7B1-24CA1EB57FCD}">
   <ds:schemaRefs>
     <ds:schemaRef ds:uri="http://schemas.openxmlformats.org/officeDocument/2006/bibliography"/>
   </ds:schemaRefs>

</xml_diff>